<commit_message>
Documentação técnica não funcional close #33
</commit_message>
<xml_diff>
--- a/Documentação/Levantamento de Requisitos/Não funcionais/Requisitos Não Funcionais.docx
+++ b/Documentação/Levantamento de Requisitos/Não funcionais/Requisitos Não Funcionais.docx
@@ -1,6 +1,6 @@
 
 <file path=word/document.xml><?xml version="1.0" encoding="utf-8"?>
-<w:document xmlns:wpc="http://schemas.microsoft.com/office/word/2010/wordprocessingCanvas" xmlns:mc="http://schemas.openxmlformats.org/markup-compatibility/2006" xmlns:o="urn:schemas-microsoft-com:office:office" xmlns:r="http://schemas.openxmlformats.org/officeDocument/2006/relationships" xmlns:m="http://schemas.openxmlformats.org/officeDocument/2006/math" xmlns:v="urn:schemas-microsoft-com:vml" xmlns:wp14="http://schemas.microsoft.com/office/word/2010/wordprocessingDrawing" xmlns:wp="http://schemas.openxmlformats.org/drawingml/2006/wordprocessingDrawing" xmlns:w10="urn:schemas-microsoft-com:office:word" xmlns:w="http://schemas.openxmlformats.org/wordprocessingml/2006/main" xmlns:w14="http://schemas.microsoft.com/office/word/2010/wordml" xmlns:w15="http://schemas.microsoft.com/office/word/2012/wordml" xmlns:wpg="http://schemas.microsoft.com/office/word/2010/wordprocessingGroup" xmlns:wpi="http://schemas.microsoft.com/office/word/2010/wordprocessingInk" xmlns:wne="http://schemas.microsoft.com/office/word/2006/wordml" xmlns:wps="http://schemas.microsoft.com/office/word/2010/wordprocessingShape" mc:Ignorable="w14 w15 wp14">
+<w:document xmlns:wpc="http://schemas.microsoft.com/office/word/2010/wordprocessingCanvas" xmlns:cx="http://schemas.microsoft.com/office/drawing/2014/chartex" xmlns:cx1="http://schemas.microsoft.com/office/drawing/2015/9/8/chartex" xmlns:cx2="http://schemas.microsoft.com/office/drawing/2015/10/21/chartex" xmlns:cx3="http://schemas.microsoft.com/office/drawing/2016/5/9/chartex" xmlns:cx4="http://schemas.microsoft.com/office/drawing/2016/5/10/chartex" xmlns:cx5="http://schemas.microsoft.com/office/drawing/2016/5/11/chartex" xmlns:cx6="http://schemas.microsoft.com/office/drawing/2016/5/12/chartex" xmlns:cx7="http://schemas.microsoft.com/office/drawing/2016/5/13/chartex" xmlns:cx8="http://schemas.microsoft.com/office/drawing/2016/5/14/chartex" xmlns:mc="http://schemas.openxmlformats.org/markup-compatibility/2006" xmlns:o="urn:schemas-microsoft-com:office:office" xmlns:r="http://schemas.openxmlformats.org/officeDocument/2006/relationships" xmlns:m="http://schemas.openxmlformats.org/officeDocument/2006/math" xmlns:v="urn:schemas-microsoft-com:vml" xmlns:wp14="http://schemas.microsoft.com/office/word/2010/wordprocessingDrawing" xmlns:wp="http://schemas.openxmlformats.org/drawingml/2006/wordprocessingDrawing" xmlns:w10="urn:schemas-microsoft-com:office:word" xmlns:w="http://schemas.openxmlformats.org/wordprocessingml/2006/main" xmlns:w14="http://schemas.microsoft.com/office/word/2010/wordml" xmlns:w15="http://schemas.microsoft.com/office/word/2012/wordml" xmlns:w16se="http://schemas.microsoft.com/office/word/2015/wordml/symex" xmlns:wpg="http://schemas.microsoft.com/office/word/2010/wordprocessingGroup" xmlns:wpi="http://schemas.microsoft.com/office/word/2010/wordprocessingInk" xmlns:wne="http://schemas.microsoft.com/office/word/2006/wordml" xmlns:wps="http://schemas.microsoft.com/office/word/2010/wordprocessingShape" mc:Ignorable="w14 w15 w16se wp14">
   <w:body>
     <w:bookmarkStart w:id="0" w:name="_Toc467473455"/>
     <w:bookmarkStart w:id="1" w:name="_Toc467474002"/>
@@ -43,7 +43,7 @@
           <v:shape id="_x0000_i1025" type="#_x0000_t75" style="width:29.25pt;height:37.5pt" o:ole="">
             <v:imagedata r:id="rId8" o:title=""/>
           </v:shape>
-          <o:OLEObject Type="Embed" ProgID="Word.Document.8" ShapeID="_x0000_i1025" DrawAspect="Content" ObjectID="_1554125581" r:id="rId9"/>
+          <o:OLEObject Type="Embed" ProgID="Word.Document.8" ShapeID="_x0000_i1025" DrawAspect="Content" ObjectID="_1554277654" r:id="rId9"/>
         </w:object>
       </w:r>
     </w:p>
@@ -54,6 +54,8 @@
         <w:ind w:left="0"/>
         <w:jc w:val="right"/>
       </w:pPr>
+      <w:bookmarkStart w:id="6" w:name="_GoBack"/>
+      <w:bookmarkEnd w:id="6"/>
       <w:r>
         <w:rPr>
           <w:rFonts w:ascii="Arial" w:hAnsi="Arial"/>
@@ -67,7 +69,7 @@
       <w:pPr>
         <w:pStyle w:val="Ttulo1"/>
       </w:pPr>
-      <w:bookmarkStart w:id="6" w:name="_Toc490910535"/>
+      <w:bookmarkStart w:id="7" w:name="_Toc490910535"/>
       <w:r>
         <w:t>Requisitos não funcionais</w:t>
       </w:r>
@@ -77,62 +79,29 @@
       <w:bookmarkEnd w:id="3"/>
       <w:bookmarkEnd w:id="4"/>
       <w:bookmarkEnd w:id="5"/>
-      <w:bookmarkEnd w:id="6"/>
-    </w:p>
-    <w:p>
-      <w:pPr>
-        <w:pStyle w:val="TextoNormal"/>
-      </w:pPr>
-      <w:r>
-        <w:t>&lt;Esta seção deve conter os requisitos não funcionais do sistema. Para uma melhor organização deste documento, utilize as subseções abaixo para agrupar os requisitos não funcionais relacionados. Naturalmente, o número e tipo de subseções utilizadas depende do sistema que está sendo especificado e não é preciso utilizar todas elas. Simplesmente elimine as subseções para as quais não for encontrado nenhum requisito.</w:t>
-      </w:r>
-    </w:p>
-    <w:p>
-      <w:pPr>
-        <w:pStyle w:val="TextoNormal"/>
-      </w:pPr>
-      <w:r>
-        <w:t>Os requisitos não funcionais devem ser identificados com um identificador único, da mesma maneira que os requisitos funcionais (casos de uso). Inicie a numeração com o identificador NF001 e prossiga incrementando os números a medida que forem surgindo novos requisitos não funcionais. Reinicie a numeração em cada subseção. Forneça também um nome para o requisito, como foi feito para os requisitos funcionais.</w:t>
-      </w:r>
-    </w:p>
-    <w:p>
-      <w:pPr>
-        <w:pStyle w:val="TextoNormal"/>
-      </w:pPr>
-      <w:r>
-        <w:t>Descreva o requisito, assinale a sua prioridade e, em seguida, caso o requisito esteja relacionado a um caso de uso ou a um grupo de casos de uso específicos, utilize o campo “</w:t>
-      </w:r>
-      <w:r>
-        <w:rPr>
-          <w:b/>
-        </w:rPr>
-        <w:t>Caso(s) de uso associado(s):</w:t>
-      </w:r>
-      <w:r>
-        <w:t>” para identificar o(s) caso(s) de uso correspondente(s). Se for um requisito não funcional do sistema como um todo, esse campo não precisa ser utilizado.&gt;</w:t>
-      </w:r>
+      <w:bookmarkEnd w:id="7"/>
     </w:p>
     <w:p>
       <w:pPr>
         <w:pStyle w:val="Ttulo2"/>
       </w:pPr>
-      <w:bookmarkStart w:id="7" w:name="_Toc467473456"/>
-      <w:bookmarkStart w:id="8" w:name="_Toc467474003"/>
-      <w:bookmarkStart w:id="9" w:name="_Toc467477742"/>
-      <w:bookmarkStart w:id="10" w:name="_Toc467494888"/>
-      <w:bookmarkStart w:id="11" w:name="_Toc467495254"/>
-      <w:bookmarkStart w:id="12" w:name="_Toc468086060"/>
-      <w:bookmarkStart w:id="13" w:name="_Toc490910536"/>
+      <w:bookmarkStart w:id="8" w:name="_Toc467473456"/>
+      <w:bookmarkStart w:id="9" w:name="_Toc467474003"/>
+      <w:bookmarkStart w:id="10" w:name="_Toc467477742"/>
+      <w:bookmarkStart w:id="11" w:name="_Toc467494888"/>
+      <w:bookmarkStart w:id="12" w:name="_Toc467495254"/>
+      <w:bookmarkStart w:id="13" w:name="_Toc468086060"/>
+      <w:bookmarkStart w:id="14" w:name="_Toc490910536"/>
       <w:r>
         <w:t>Usabilidade</w:t>
       </w:r>
-      <w:bookmarkEnd w:id="7"/>
       <w:bookmarkEnd w:id="8"/>
       <w:bookmarkEnd w:id="9"/>
       <w:bookmarkEnd w:id="10"/>
       <w:bookmarkEnd w:id="11"/>
       <w:bookmarkEnd w:id="12"/>
       <w:bookmarkEnd w:id="13"/>
+      <w:bookmarkEnd w:id="14"/>
     </w:p>
     <w:p>
       <w:pPr>
@@ -146,39 +115,36 @@
       <w:pPr>
         <w:pStyle w:val="Requisito"/>
       </w:pPr>
-      <w:bookmarkStart w:id="14" w:name="_Toc467473457"/>
-      <w:bookmarkStart w:id="15" w:name="_Toc467474004"/>
-      <w:bookmarkStart w:id="16" w:name="_Toc467477743"/>
-      <w:bookmarkStart w:id="17" w:name="_Toc467494889"/>
-      <w:bookmarkStart w:id="18" w:name="_Toc467495255"/>
-      <w:bookmarkStart w:id="19" w:name="_Toc468086061"/>
-      <w:bookmarkStart w:id="20" w:name="_Toc490910537"/>
+      <w:bookmarkStart w:id="15" w:name="_Toc467473457"/>
+      <w:bookmarkStart w:id="16" w:name="_Toc467474004"/>
+      <w:bookmarkStart w:id="17" w:name="_Toc467477743"/>
+      <w:bookmarkStart w:id="18" w:name="_Toc467494889"/>
+      <w:bookmarkStart w:id="19" w:name="_Toc467495255"/>
+      <w:bookmarkStart w:id="20" w:name="_Toc468086061"/>
+      <w:bookmarkStart w:id="21" w:name="_Toc490910537"/>
       <w:r>
         <w:t>[NF001]</w:t>
       </w:r>
-      <w:bookmarkEnd w:id="14"/>
       <w:bookmarkEnd w:id="15"/>
       <w:bookmarkEnd w:id="16"/>
       <w:bookmarkEnd w:id="17"/>
       <w:bookmarkEnd w:id="18"/>
       <w:bookmarkEnd w:id="19"/>
-      <w:r>
-        <w:t xml:space="preserve"> &lt;Nome do requisito&gt;</w:t>
-      </w:r>
       <w:bookmarkEnd w:id="20"/>
+      <w:r>
+        <w:t xml:space="preserve"> </w:t>
+      </w:r>
+      <w:bookmarkEnd w:id="21"/>
+      <w:r>
+        <w:t>Responsividade</w:t>
+      </w:r>
     </w:p>
     <w:p>
       <w:pPr>
         <w:pStyle w:val="TextoNormal"/>
       </w:pPr>
       <w:r>
-        <w:t xml:space="preserve">&lt;Descreva o requisito não funcional e substitua um dos símbolos abaixo por </w:t>
-      </w:r>
-      <w:r>
-        <w:sym w:font="Wingdings" w:char="F0FE"/>
-      </w:r>
-      <w:r>
-        <w:t>, para indicar a sua prioridade.&gt;</w:t>
+        <w:t>O sistema deverá ser responsivo para atingir o maior publico possivel, ou entregar o minimo de informações necessárias.</w:t>
       </w:r>
     </w:p>
     <w:tbl>
@@ -260,7 +226,7 @@
               <w:jc w:val="right"/>
             </w:pPr>
             <w:r>
-              <w:sym w:font="Wingdings" w:char="F0A8"/>
+              <w:sym w:font="Wingdings" w:char="F0FE"/>
             </w:r>
           </w:p>
         </w:tc>
@@ -313,76 +279,74 @@
     </w:tbl>
     <w:p>
       <w:pPr>
-        <w:pStyle w:val="TextoNormal"/>
-      </w:pPr>
-      <w:r>
-        <w:rPr>
-          <w:b/>
-        </w:rPr>
-        <w:t>&lt;Opcional&gt; Caso(s) de uso associado(s):</w:t>
-      </w:r>
-      <w:r>
-        <w:t xml:space="preserve"> &lt;use este campo para identificar a que caso(s) de uso o requisito de usabilidade está relacionado.&gt;</w:t>
-      </w:r>
-    </w:p>
-    <w:p>
-      <w:pPr>
         <w:pStyle w:val="Requisito"/>
         <w:outlineLvl w:val="0"/>
       </w:pPr>
       <w:r>
         <w:t xml:space="preserve"> </w:t>
       </w:r>
-      <w:bookmarkStart w:id="21" w:name="_Toc467473458"/>
-      <w:bookmarkStart w:id="22" w:name="_Toc467474005"/>
-      <w:bookmarkStart w:id="23" w:name="_Toc467477744"/>
-      <w:bookmarkStart w:id="24" w:name="_Toc467494890"/>
-      <w:bookmarkStart w:id="25" w:name="_Toc467495256"/>
-      <w:bookmarkStart w:id="26" w:name="_Toc468086062"/>
-      <w:bookmarkStart w:id="27" w:name="_Toc490910538"/>
-      <w:r>
-        <w:t>[NF…]</w:t>
-      </w:r>
-      <w:bookmarkEnd w:id="21"/>
+      <w:bookmarkStart w:id="22" w:name="_Toc467473458"/>
+      <w:bookmarkStart w:id="23" w:name="_Toc467474005"/>
+      <w:bookmarkStart w:id="24" w:name="_Toc467477744"/>
+      <w:bookmarkStart w:id="25" w:name="_Toc467494890"/>
+      <w:bookmarkStart w:id="26" w:name="_Toc467495256"/>
+      <w:bookmarkStart w:id="27" w:name="_Toc468086062"/>
+      <w:bookmarkStart w:id="28" w:name="_Toc490910538"/>
+      <w:r>
+        <w:t>[</w:t>
+      </w:r>
+      <w:r>
+        <w:t>NF00</w:t>
+      </w:r>
+      <w:r>
+        <w:t>2</w:t>
+      </w:r>
+      <w:r>
+        <w:t>]</w:t>
+      </w:r>
       <w:bookmarkEnd w:id="22"/>
       <w:bookmarkEnd w:id="23"/>
       <w:bookmarkEnd w:id="24"/>
       <w:bookmarkEnd w:id="25"/>
       <w:bookmarkEnd w:id="26"/>
-      <w:r>
-        <w:t xml:space="preserve"> &lt;Nome do requisito&gt;</w:t>
-      </w:r>
       <w:bookmarkEnd w:id="27"/>
+      <w:r>
+        <w:t xml:space="preserve"> </w:t>
+      </w:r>
+      <w:bookmarkEnd w:id="28"/>
+      <w:r>
+        <w:t>Documentação</w:t>
+      </w:r>
     </w:p>
     <w:p>
       <w:pPr>
         <w:pStyle w:val="TextoNormal"/>
       </w:pPr>
       <w:r>
-        <w:t>&lt;Utilize os mesmos campos mostrados no bloco anterior para descrever este e os demais requisitos não funcionais de usabilidade.&gt;</w:t>
+        <w:t>Em cada tela do sistema ou por modulos, o sistema comtemplara arquivos e/ou aexos para a utulização das ferramentas.</w:t>
       </w:r>
     </w:p>
     <w:p>
       <w:pPr>
         <w:pStyle w:val="Ttulo2"/>
       </w:pPr>
-      <w:bookmarkStart w:id="28" w:name="_Toc467473459"/>
-      <w:bookmarkStart w:id="29" w:name="_Toc467474006"/>
-      <w:bookmarkStart w:id="30" w:name="_Toc467477745"/>
-      <w:bookmarkStart w:id="31" w:name="_Toc467494891"/>
-      <w:bookmarkStart w:id="32" w:name="_Toc467495257"/>
-      <w:bookmarkStart w:id="33" w:name="_Toc468086063"/>
-      <w:bookmarkStart w:id="34" w:name="_Toc490910539"/>
+      <w:bookmarkStart w:id="29" w:name="_Toc467473459"/>
+      <w:bookmarkStart w:id="30" w:name="_Toc467474006"/>
+      <w:bookmarkStart w:id="31" w:name="_Toc467477745"/>
+      <w:bookmarkStart w:id="32" w:name="_Toc467494891"/>
+      <w:bookmarkStart w:id="33" w:name="_Toc467495257"/>
+      <w:bookmarkStart w:id="34" w:name="_Toc468086063"/>
+      <w:bookmarkStart w:id="35" w:name="_Toc490910539"/>
       <w:r>
         <w:t>Confiabilidade</w:t>
       </w:r>
-      <w:bookmarkEnd w:id="28"/>
       <w:bookmarkEnd w:id="29"/>
       <w:bookmarkEnd w:id="30"/>
       <w:bookmarkEnd w:id="31"/>
       <w:bookmarkEnd w:id="32"/>
       <w:bookmarkEnd w:id="33"/>
       <w:bookmarkEnd w:id="34"/>
+      <w:bookmarkEnd w:id="35"/>
     </w:p>
     <w:p>
       <w:pPr>
@@ -396,56 +360,96 @@
       <w:pPr>
         <w:pStyle w:val="Requisito"/>
       </w:pPr>
-      <w:bookmarkStart w:id="35" w:name="_Toc467473460"/>
-      <w:bookmarkStart w:id="36" w:name="_Toc467474007"/>
-      <w:bookmarkStart w:id="37" w:name="_Toc467477746"/>
-      <w:bookmarkStart w:id="38" w:name="_Toc467494892"/>
-      <w:bookmarkStart w:id="39" w:name="_Toc467495258"/>
-      <w:bookmarkStart w:id="40" w:name="_Toc468086064"/>
-      <w:bookmarkStart w:id="41" w:name="_Toc490910540"/>
-      <w:r>
-        <w:t>[NF…]</w:t>
-      </w:r>
-      <w:bookmarkEnd w:id="35"/>
+      <w:bookmarkStart w:id="36" w:name="_Toc467473460"/>
+      <w:bookmarkStart w:id="37" w:name="_Toc467474007"/>
+      <w:bookmarkStart w:id="38" w:name="_Toc467477746"/>
+      <w:bookmarkStart w:id="39" w:name="_Toc467494892"/>
+      <w:bookmarkStart w:id="40" w:name="_Toc467495258"/>
+      <w:bookmarkStart w:id="41" w:name="_Toc468086064"/>
+      <w:bookmarkStart w:id="42" w:name="_Toc490910540"/>
+      <w:r>
+        <w:t>[</w:t>
+      </w:r>
+      <w:r>
+        <w:t>NF00</w:t>
+      </w:r>
+      <w:r>
+        <w:t>3</w:t>
+      </w:r>
+      <w:r>
+        <w:t>]</w:t>
+      </w:r>
       <w:bookmarkEnd w:id="36"/>
       <w:bookmarkEnd w:id="37"/>
       <w:bookmarkEnd w:id="38"/>
       <w:bookmarkEnd w:id="39"/>
       <w:bookmarkEnd w:id="40"/>
-      <w:r>
-        <w:t xml:space="preserve"> &lt;Nome do requisito&gt;</w:t>
-      </w:r>
       <w:bookmarkEnd w:id="41"/>
+      <w:r>
+        <w:t xml:space="preserve"> </w:t>
+      </w:r>
+      <w:bookmarkEnd w:id="42"/>
+      <w:r>
+        <w:t>Redudancia</w:t>
+      </w:r>
     </w:p>
     <w:p>
       <w:pPr>
         <w:pStyle w:val="TextoNormal"/>
       </w:pPr>
       <w:r>
-        <w:t>&lt;Utilize os mesmos campos mostrados na seção 4.1 para descrever este e os demais requisitos não funcionais de confiabilidade.&gt;</w:t>
+        <w:t>Todo o sistema trabalhará com dupla redudancia de banco de dados, para evitar que o sistema fique um numero espressivo de tempo fora do ar.</w:t>
+      </w:r>
+    </w:p>
+    <w:p>
+      <w:pPr>
+        <w:pStyle w:val="Requisito"/>
+      </w:pPr>
+      <w:r>
+        <w:t>[NF00</w:t>
+      </w:r>
+      <w:r>
+        <w:t>4</w:t>
+      </w:r>
+      <w:r>
+        <w:t xml:space="preserve">] </w:t>
+      </w:r>
+      <w:r>
+        <w:t>Severidade de falhas</w:t>
+      </w:r>
+    </w:p>
+    <w:p>
+      <w:pPr>
+        <w:pStyle w:val="TextoNormal"/>
+      </w:pPr>
+      <w:r>
+        <w:t xml:space="preserve">Todo o sistema </w:t>
+      </w:r>
+      <w:r>
+        <w:t>deverá tratar e notificar a todos os responsáveis as falhas que por ventura poderão acontecer, para ouqe possam ser tratadas em uma janela de tempo minimo.</w:t>
       </w:r>
     </w:p>
     <w:p>
       <w:pPr>
         <w:pStyle w:val="Ttulo2"/>
       </w:pPr>
-      <w:bookmarkStart w:id="42" w:name="_Toc467473461"/>
-      <w:bookmarkStart w:id="43" w:name="_Toc467474008"/>
-      <w:bookmarkStart w:id="44" w:name="_Toc467477747"/>
-      <w:bookmarkStart w:id="45" w:name="_Toc467494893"/>
-      <w:bookmarkStart w:id="46" w:name="_Toc467495259"/>
-      <w:bookmarkStart w:id="47" w:name="_Toc468086065"/>
-      <w:bookmarkStart w:id="48" w:name="_Toc490910541"/>
+      <w:bookmarkStart w:id="43" w:name="_Toc467473461"/>
+      <w:bookmarkStart w:id="44" w:name="_Toc467474008"/>
+      <w:bookmarkStart w:id="45" w:name="_Toc467477747"/>
+      <w:bookmarkStart w:id="46" w:name="_Toc467494893"/>
+      <w:bookmarkStart w:id="47" w:name="_Toc467495259"/>
+      <w:bookmarkStart w:id="48" w:name="_Toc468086065"/>
+      <w:bookmarkStart w:id="49" w:name="_Toc490910541"/>
       <w:r>
         <w:t>Desempenho</w:t>
       </w:r>
-      <w:bookmarkEnd w:id="42"/>
       <w:bookmarkEnd w:id="43"/>
       <w:bookmarkEnd w:id="44"/>
       <w:bookmarkEnd w:id="45"/>
       <w:bookmarkEnd w:id="46"/>
       <w:bookmarkEnd w:id="47"/>
       <w:bookmarkEnd w:id="48"/>
+      <w:bookmarkEnd w:id="49"/>
     </w:p>
     <w:p>
       <w:pPr>
@@ -462,57 +466,99 @@
       <w:pPr>
         <w:pStyle w:val="Requisito"/>
       </w:pPr>
-      <w:bookmarkStart w:id="49" w:name="_Toc467473462"/>
-      <w:bookmarkStart w:id="50" w:name="_Toc467474009"/>
-      <w:bookmarkStart w:id="51" w:name="_Toc467477748"/>
-      <w:bookmarkStart w:id="52" w:name="_Toc467494894"/>
-      <w:bookmarkStart w:id="53" w:name="_Toc467495260"/>
-      <w:bookmarkStart w:id="54" w:name="_Toc468086066"/>
-      <w:bookmarkStart w:id="55" w:name="_Toc490910542"/>
-      <w:r>
-        <w:lastRenderedPageBreak/>
-        <w:t>[NF…]</w:t>
-      </w:r>
-      <w:bookmarkEnd w:id="49"/>
+      <w:bookmarkStart w:id="50" w:name="_Toc467473462"/>
+      <w:bookmarkStart w:id="51" w:name="_Toc467474009"/>
+      <w:bookmarkStart w:id="52" w:name="_Toc467477748"/>
+      <w:bookmarkStart w:id="53" w:name="_Toc467494894"/>
+      <w:bookmarkStart w:id="54" w:name="_Toc467495260"/>
+      <w:bookmarkStart w:id="55" w:name="_Toc468086066"/>
+      <w:bookmarkStart w:id="56" w:name="_Toc490910542"/>
+      <w:r>
+        <w:t>[</w:t>
+      </w:r>
+      <w:r>
+        <w:t>NF00</w:t>
+      </w:r>
+      <w:r>
+        <w:t>5</w:t>
+      </w:r>
+      <w:r>
+        <w:t>]</w:t>
+      </w:r>
       <w:bookmarkEnd w:id="50"/>
       <w:bookmarkEnd w:id="51"/>
       <w:bookmarkEnd w:id="52"/>
       <w:bookmarkEnd w:id="53"/>
       <w:bookmarkEnd w:id="54"/>
-      <w:r>
-        <w:t xml:space="preserve"> &lt;Nome do requisito&gt;</w:t>
-      </w:r>
       <w:bookmarkEnd w:id="55"/>
+      <w:r>
+        <w:t xml:space="preserve"> </w:t>
+      </w:r>
+      <w:bookmarkEnd w:id="56"/>
+      <w:r>
+        <w:t>Tranferência minima</w:t>
+      </w:r>
     </w:p>
     <w:p>
       <w:pPr>
         <w:pStyle w:val="TextoNormal"/>
       </w:pPr>
       <w:r>
-        <w:t>&lt;Utilize os mesmos campos mostrados na seção 4.1 para descrever este e os demais requisitos não funcionais de desempenho.&gt;</w:t>
+        <w:t>O sistema deverá compactar todos os aquivos que serão tranferidos e minimizar o numero de tranferencia em cima do protocolo http.</w:t>
+      </w:r>
+    </w:p>
+    <w:p>
+      <w:pPr>
+        <w:pStyle w:val="Requisito"/>
+      </w:pPr>
+      <w:r>
+        <w:t>[NF00</w:t>
+      </w:r>
+      <w:r>
+        <w:t>6</w:t>
+      </w:r>
+      <w:r>
+        <w:t xml:space="preserve">] </w:t>
+      </w:r>
+      <w:r>
+        <w:t>Processos complexos</w:t>
+      </w:r>
+    </w:p>
+    <w:p>
+      <w:pPr>
+        <w:pStyle w:val="TextoNormal"/>
+      </w:pPr>
+      <w:r>
+        <w:t xml:space="preserve">O sistema </w:t>
+      </w:r>
+      <w:r>
+        <w:t>deverá indicar visualmente todos os processo onde poderão ocorre lentidão devido a complexidade do processo que está sendo rodado.</w:t>
+      </w:r>
+      <w:r>
+        <w:t>.</w:t>
       </w:r>
     </w:p>
     <w:p>
       <w:pPr>
         <w:pStyle w:val="Ttulo2"/>
       </w:pPr>
-      <w:bookmarkStart w:id="56" w:name="_Toc467473463"/>
-      <w:bookmarkStart w:id="57" w:name="_Toc467474010"/>
-      <w:bookmarkStart w:id="58" w:name="_Toc467477749"/>
-      <w:bookmarkStart w:id="59" w:name="_Toc467494895"/>
-      <w:bookmarkStart w:id="60" w:name="_Toc467495261"/>
-      <w:bookmarkStart w:id="61" w:name="_Toc468086067"/>
-      <w:bookmarkStart w:id="62" w:name="_Toc490910543"/>
+      <w:bookmarkStart w:id="57" w:name="_Toc467473463"/>
+      <w:bookmarkStart w:id="58" w:name="_Toc467474010"/>
+      <w:bookmarkStart w:id="59" w:name="_Toc467477749"/>
+      <w:bookmarkStart w:id="60" w:name="_Toc467494895"/>
+      <w:bookmarkStart w:id="61" w:name="_Toc467495261"/>
+      <w:bookmarkStart w:id="62" w:name="_Toc468086067"/>
+      <w:bookmarkStart w:id="63" w:name="_Toc490910543"/>
       <w:r>
         <w:t>Segurança</w:t>
       </w:r>
-      <w:bookmarkEnd w:id="56"/>
       <w:bookmarkEnd w:id="57"/>
       <w:bookmarkEnd w:id="58"/>
       <w:bookmarkEnd w:id="59"/>
       <w:bookmarkEnd w:id="60"/>
       <w:bookmarkEnd w:id="61"/>
       <w:bookmarkEnd w:id="62"/>
+      <w:bookmarkEnd w:id="63"/>
     </w:p>
     <w:p>
       <w:pPr>
@@ -526,56 +572,94 @@
       <w:pPr>
         <w:pStyle w:val="Requisito"/>
       </w:pPr>
-      <w:bookmarkStart w:id="63" w:name="_Toc467473464"/>
-      <w:bookmarkStart w:id="64" w:name="_Toc467474011"/>
-      <w:bookmarkStart w:id="65" w:name="_Toc467477750"/>
-      <w:bookmarkStart w:id="66" w:name="_Toc467494896"/>
-      <w:bookmarkStart w:id="67" w:name="_Toc467495262"/>
-      <w:bookmarkStart w:id="68" w:name="_Toc468086068"/>
-      <w:bookmarkStart w:id="69" w:name="_Toc490910544"/>
-      <w:r>
-        <w:t>[NF…]</w:t>
-      </w:r>
-      <w:bookmarkEnd w:id="63"/>
+      <w:bookmarkStart w:id="64" w:name="_Toc467473464"/>
+      <w:bookmarkStart w:id="65" w:name="_Toc467474011"/>
+      <w:bookmarkStart w:id="66" w:name="_Toc467477750"/>
+      <w:bookmarkStart w:id="67" w:name="_Toc467494896"/>
+      <w:bookmarkStart w:id="68" w:name="_Toc467495262"/>
+      <w:bookmarkStart w:id="69" w:name="_Toc468086068"/>
+      <w:bookmarkStart w:id="70" w:name="_Toc490910544"/>
+      <w:r>
+        <w:lastRenderedPageBreak/>
+        <w:t>[</w:t>
+      </w:r>
+      <w:r>
+        <w:t>NF00</w:t>
+      </w:r>
+      <w:r>
+        <w:t>7</w:t>
+      </w:r>
+      <w:r>
+        <w:t>]</w:t>
+      </w:r>
       <w:bookmarkEnd w:id="64"/>
       <w:bookmarkEnd w:id="65"/>
       <w:bookmarkEnd w:id="66"/>
       <w:bookmarkEnd w:id="67"/>
       <w:bookmarkEnd w:id="68"/>
-      <w:r>
-        <w:t xml:space="preserve"> &lt;Nome do requisito&gt;</w:t>
-      </w:r>
       <w:bookmarkEnd w:id="69"/>
+      <w:r>
+        <w:t xml:space="preserve"> </w:t>
+      </w:r>
+      <w:bookmarkEnd w:id="70"/>
+      <w:r>
+        <w:t>Autenticação</w:t>
+      </w:r>
     </w:p>
     <w:p>
       <w:pPr>
         <w:pStyle w:val="TextoNormal"/>
       </w:pPr>
       <w:r>
-        <w:t>&lt;Utilize os mesmos campos mostrados na seção 4.1 para descrever este e os demais requisitos não funcionais de segurança.&gt;</w:t>
+        <w:t>O sitema deverá consultar a todo o momento se o usuário está autenticado com as credenciais corretas, quando não, deverá solicitar que ele digite as informações para possa acessar dados internos.</w:t>
+      </w:r>
+    </w:p>
+    <w:p>
+      <w:pPr>
+        <w:pStyle w:val="Requisito"/>
+      </w:pPr>
+      <w:r>
+        <w:t>[NF00</w:t>
+      </w:r>
+      <w:r>
+        <w:t>8</w:t>
+      </w:r>
+      <w:r>
+        <w:t xml:space="preserve">] </w:t>
+      </w:r>
+      <w:r>
+        <w:t>Criptografia</w:t>
+      </w:r>
+    </w:p>
+    <w:p>
+      <w:pPr>
+        <w:pStyle w:val="TextoNormal"/>
+      </w:pPr>
+      <w:r>
+        <w:t>O sistema deverá criptografar todo os dados a respeitos dos usuários com criptografia de 256bits</w:t>
       </w:r>
     </w:p>
     <w:p>
       <w:pPr>
         <w:pStyle w:val="Ttulo2"/>
       </w:pPr>
-      <w:bookmarkStart w:id="70" w:name="_Toc467473465"/>
-      <w:bookmarkStart w:id="71" w:name="_Toc467474012"/>
-      <w:bookmarkStart w:id="72" w:name="_Toc467477751"/>
-      <w:bookmarkStart w:id="73" w:name="_Toc467494897"/>
-      <w:bookmarkStart w:id="74" w:name="_Toc467495263"/>
-      <w:bookmarkStart w:id="75" w:name="_Toc468086069"/>
-      <w:bookmarkStart w:id="76" w:name="_Toc490910545"/>
+      <w:bookmarkStart w:id="71" w:name="_Toc467473465"/>
+      <w:bookmarkStart w:id="72" w:name="_Toc467474012"/>
+      <w:bookmarkStart w:id="73" w:name="_Toc467477751"/>
+      <w:bookmarkStart w:id="74" w:name="_Toc467494897"/>
+      <w:bookmarkStart w:id="75" w:name="_Toc467495263"/>
+      <w:bookmarkStart w:id="76" w:name="_Toc468086069"/>
+      <w:bookmarkStart w:id="77" w:name="_Toc490910545"/>
       <w:r>
         <w:t>Distribuição</w:t>
       </w:r>
-      <w:bookmarkEnd w:id="70"/>
       <w:bookmarkEnd w:id="71"/>
       <w:bookmarkEnd w:id="72"/>
       <w:bookmarkEnd w:id="73"/>
       <w:bookmarkEnd w:id="74"/>
       <w:bookmarkEnd w:id="75"/>
       <w:bookmarkEnd w:id="76"/>
+      <w:bookmarkEnd w:id="77"/>
     </w:p>
     <w:p>
       <w:pPr>
@@ -589,56 +673,68 @@
       <w:pPr>
         <w:pStyle w:val="Requisito"/>
       </w:pPr>
-      <w:bookmarkStart w:id="77" w:name="_Toc467473466"/>
-      <w:bookmarkStart w:id="78" w:name="_Toc467474013"/>
-      <w:bookmarkStart w:id="79" w:name="_Toc467477752"/>
-      <w:bookmarkStart w:id="80" w:name="_Toc467494898"/>
-      <w:bookmarkStart w:id="81" w:name="_Toc467495264"/>
-      <w:bookmarkStart w:id="82" w:name="_Toc468086070"/>
-      <w:bookmarkStart w:id="83" w:name="_Toc490910546"/>
-      <w:r>
-        <w:t>[NF…]</w:t>
-      </w:r>
-      <w:bookmarkEnd w:id="77"/>
+      <w:bookmarkStart w:id="78" w:name="_Toc467473466"/>
+      <w:bookmarkStart w:id="79" w:name="_Toc467474013"/>
+      <w:bookmarkStart w:id="80" w:name="_Toc467477752"/>
+      <w:bookmarkStart w:id="81" w:name="_Toc467494898"/>
+      <w:bookmarkStart w:id="82" w:name="_Toc467495264"/>
+      <w:bookmarkStart w:id="83" w:name="_Toc468086070"/>
+      <w:bookmarkStart w:id="84" w:name="_Toc490910546"/>
+      <w:r>
+        <w:t>[</w:t>
+      </w:r>
+      <w:r>
+        <w:t>NF00</w:t>
+      </w:r>
+      <w:r>
+        <w:t>9</w:t>
+      </w:r>
+      <w:r>
+        <w:t>]</w:t>
+      </w:r>
       <w:bookmarkEnd w:id="78"/>
       <w:bookmarkEnd w:id="79"/>
       <w:bookmarkEnd w:id="80"/>
       <w:bookmarkEnd w:id="81"/>
       <w:bookmarkEnd w:id="82"/>
-      <w:r>
-        <w:t xml:space="preserve"> &lt;Nome do requisito&gt;</w:t>
-      </w:r>
       <w:bookmarkEnd w:id="83"/>
+      <w:r>
+        <w:t xml:space="preserve"> </w:t>
+      </w:r>
+      <w:bookmarkEnd w:id="84"/>
+      <w:r>
+        <w:t>Controle de acesso ao sistema</w:t>
+      </w:r>
     </w:p>
     <w:p>
       <w:pPr>
         <w:pStyle w:val="TextoNormal"/>
       </w:pPr>
       <w:r>
-        <w:t>&lt;Utilize os mesmos campos mostrados na seção 4.1 para descrever este e os demais requisitos não funcionais de distribuição.&gt;</w:t>
+        <w:t>O sistema deverá sempre permitir o acesso de todos os usuários em uma janela de tempo de 20 horas indicada pelo cliente, as 4 horas restantes o sistema ficará inoperante para eventuais manutenções.</w:t>
       </w:r>
     </w:p>
     <w:p>
       <w:pPr>
         <w:pStyle w:val="Ttulo2"/>
       </w:pPr>
-      <w:bookmarkStart w:id="84" w:name="_Toc467473467"/>
-      <w:bookmarkStart w:id="85" w:name="_Toc467474014"/>
-      <w:bookmarkStart w:id="86" w:name="_Toc467477753"/>
-      <w:bookmarkStart w:id="87" w:name="_Toc467494899"/>
-      <w:bookmarkStart w:id="88" w:name="_Toc467495265"/>
-      <w:bookmarkStart w:id="89" w:name="_Toc468086071"/>
-      <w:bookmarkStart w:id="90" w:name="_Toc490910547"/>
+      <w:bookmarkStart w:id="85" w:name="_Toc467473467"/>
+      <w:bookmarkStart w:id="86" w:name="_Toc467474014"/>
+      <w:bookmarkStart w:id="87" w:name="_Toc467477753"/>
+      <w:bookmarkStart w:id="88" w:name="_Toc467494899"/>
+      <w:bookmarkStart w:id="89" w:name="_Toc467495265"/>
+      <w:bookmarkStart w:id="90" w:name="_Toc468086071"/>
+      <w:bookmarkStart w:id="91" w:name="_Toc490910547"/>
       <w:r>
         <w:t>Padrões</w:t>
       </w:r>
-      <w:bookmarkEnd w:id="84"/>
       <w:bookmarkEnd w:id="85"/>
       <w:bookmarkEnd w:id="86"/>
       <w:bookmarkEnd w:id="87"/>
       <w:bookmarkEnd w:id="88"/>
       <w:bookmarkEnd w:id="89"/>
       <w:bookmarkEnd w:id="90"/>
+      <w:bookmarkEnd w:id="91"/>
     </w:p>
     <w:p>
       <w:pPr>
@@ -650,72 +746,76 @@
     </w:p>
     <w:p>
       <w:pPr>
-        <w:pStyle w:val="TextoNormal"/>
-      </w:pPr>
-      <w:r>
-        <w:t xml:space="preserve">&lt;Se você mencionar documentos relacionados, não esqueça de listá-los na seção 1.3.&gt; </w:t>
-      </w:r>
-    </w:p>
-    <w:p>
-      <w:pPr>
         <w:pStyle w:val="Requisito"/>
       </w:pPr>
-      <w:bookmarkStart w:id="91" w:name="_Toc467473468"/>
-      <w:bookmarkStart w:id="92" w:name="_Toc467474015"/>
-      <w:bookmarkStart w:id="93" w:name="_Toc467477754"/>
-      <w:bookmarkStart w:id="94" w:name="_Toc467494900"/>
-      <w:bookmarkStart w:id="95" w:name="_Toc467495266"/>
-      <w:bookmarkStart w:id="96" w:name="_Toc468086072"/>
-      <w:bookmarkStart w:id="97" w:name="_Toc490910548"/>
-      <w:r>
-        <w:t>[NF…]</w:t>
-      </w:r>
-      <w:bookmarkEnd w:id="91"/>
+      <w:bookmarkStart w:id="92" w:name="_Toc467473468"/>
+      <w:bookmarkStart w:id="93" w:name="_Toc467474015"/>
+      <w:bookmarkStart w:id="94" w:name="_Toc467477754"/>
+      <w:bookmarkStart w:id="95" w:name="_Toc467494900"/>
+      <w:bookmarkStart w:id="96" w:name="_Toc467495266"/>
+      <w:bookmarkStart w:id="97" w:name="_Toc468086072"/>
+      <w:bookmarkStart w:id="98" w:name="_Toc490910548"/>
+      <w:r>
+        <w:t>[</w:t>
+      </w:r>
+      <w:r>
+        <w:t>NF0</w:t>
+      </w:r>
+      <w:r>
+        <w:t>10</w:t>
+      </w:r>
+      <w:r>
+        <w:t>]</w:t>
+      </w:r>
       <w:bookmarkEnd w:id="92"/>
       <w:bookmarkEnd w:id="93"/>
       <w:bookmarkEnd w:id="94"/>
       <w:bookmarkEnd w:id="95"/>
       <w:bookmarkEnd w:id="96"/>
-      <w:r>
-        <w:t xml:space="preserve"> &lt;Nome do requisito&gt;</w:t>
-      </w:r>
       <w:bookmarkEnd w:id="97"/>
+      <w:r>
+        <w:t xml:space="preserve"> </w:t>
+      </w:r>
+      <w:bookmarkEnd w:id="98"/>
+      <w:r>
+        <w:t>validação W3C</w:t>
+      </w:r>
     </w:p>
     <w:p>
       <w:pPr>
         <w:pStyle w:val="TextoNormal"/>
       </w:pPr>
       <w:r>
-        <w:t>&lt;Utilize os mesmos campos mostrados na seção 4.1 para descrever este e os demais requisitos não funcionais de adequação a padrões.&gt;</w:t>
+        <w:t>O sistema deverá passar pela validação da ferramenta disponibilizada pela w3c para que todo o código exposto ao cliente esteja em conformidade e possa ser aceito pela maioria dos navegadores.</w:t>
       </w:r>
     </w:p>
     <w:p>
       <w:pPr>
         <w:pStyle w:val="Ttulo2"/>
       </w:pPr>
-      <w:bookmarkStart w:id="98" w:name="_Toc467473469"/>
-      <w:bookmarkStart w:id="99" w:name="_Toc467474016"/>
-      <w:bookmarkStart w:id="100" w:name="_Toc467477755"/>
-      <w:bookmarkStart w:id="101" w:name="_Toc467494901"/>
-      <w:bookmarkStart w:id="102" w:name="_Toc467495267"/>
-      <w:bookmarkStart w:id="103" w:name="_Toc468086073"/>
-      <w:bookmarkStart w:id="104" w:name="_Toc490910549"/>
+      <w:bookmarkStart w:id="99" w:name="_Toc467473469"/>
+      <w:bookmarkStart w:id="100" w:name="_Toc467474016"/>
+      <w:bookmarkStart w:id="101" w:name="_Toc467477755"/>
+      <w:bookmarkStart w:id="102" w:name="_Toc467494901"/>
+      <w:bookmarkStart w:id="103" w:name="_Toc467495267"/>
+      <w:bookmarkStart w:id="104" w:name="_Toc468086073"/>
+      <w:bookmarkStart w:id="105" w:name="_Toc490910549"/>
       <w:r>
         <w:t>Hardware e software</w:t>
       </w:r>
-      <w:bookmarkEnd w:id="98"/>
       <w:bookmarkEnd w:id="99"/>
       <w:bookmarkEnd w:id="100"/>
       <w:bookmarkEnd w:id="101"/>
       <w:bookmarkEnd w:id="102"/>
       <w:bookmarkEnd w:id="103"/>
       <w:bookmarkEnd w:id="104"/>
+      <w:bookmarkEnd w:id="105"/>
     </w:p>
     <w:p>
       <w:pPr>
         <w:pStyle w:val="TextoNormal"/>
       </w:pPr>
-      <w:bookmarkStart w:id="105" w:name="_Ref471381570"/>
+      <w:bookmarkStart w:id="106" w:name="_Ref471381570"/>
       <w:r>
         <w:t xml:space="preserve">Esta seção descreve os requisitos não funcionais associados ao hardware e software usados para desenvolver ou para executar o sistema. </w:t>
       </w:r>
@@ -724,34 +824,427 @@
       <w:pPr>
         <w:pStyle w:val="Requisito"/>
       </w:pPr>
-      <w:bookmarkStart w:id="106" w:name="_Toc467473470"/>
-      <w:bookmarkStart w:id="107" w:name="_Toc467474017"/>
-      <w:bookmarkStart w:id="108" w:name="_Toc467477756"/>
-      <w:bookmarkStart w:id="109" w:name="_Toc467494902"/>
-      <w:bookmarkStart w:id="110" w:name="_Toc467495268"/>
-      <w:bookmarkStart w:id="111" w:name="_Toc468086074"/>
-      <w:bookmarkStart w:id="112" w:name="_Toc490910550"/>
-      <w:r>
-        <w:t>[NF…]</w:t>
-      </w:r>
-      <w:bookmarkEnd w:id="106"/>
+      <w:bookmarkStart w:id="107" w:name="_Toc467473470"/>
+      <w:bookmarkStart w:id="108" w:name="_Toc467474017"/>
+      <w:bookmarkStart w:id="109" w:name="_Toc467477756"/>
+      <w:bookmarkStart w:id="110" w:name="_Toc467494902"/>
+      <w:bookmarkStart w:id="111" w:name="_Toc467495268"/>
+      <w:bookmarkStart w:id="112" w:name="_Toc468086074"/>
+      <w:bookmarkStart w:id="113" w:name="_Toc490910550"/>
+      <w:r>
+        <w:t>[</w:t>
+      </w:r>
+      <w:r>
+        <w:t>NF0</w:t>
+      </w:r>
+      <w:r>
+        <w:t>11</w:t>
+      </w:r>
+      <w:r>
+        <w:t>]</w:t>
+      </w:r>
       <w:bookmarkEnd w:id="107"/>
       <w:bookmarkEnd w:id="108"/>
       <w:bookmarkEnd w:id="109"/>
       <w:bookmarkEnd w:id="110"/>
       <w:bookmarkEnd w:id="111"/>
-      <w:r>
-        <w:t xml:space="preserve"> &lt;Nome do requisito&gt;</w:t>
-      </w:r>
       <w:bookmarkEnd w:id="112"/>
+      <w:r>
+        <w:t xml:space="preserve"> </w:t>
+      </w:r>
+      <w:bookmarkEnd w:id="113"/>
+      <w:r>
+        <w:t>navegadores</w:t>
+      </w:r>
+    </w:p>
+    <w:p>
+      <w:pPr>
+        <w:numPr>
+          <w:ilvl w:val="0"/>
+          <w:numId w:val="27"/>
+        </w:numPr>
+        <w:spacing w:before="100" w:beforeAutospacing="1" w:after="100" w:afterAutospacing="1"/>
+        <w:rPr>
+          <w:sz w:val="24"/>
+          <w:szCs w:val="24"/>
+        </w:rPr>
+      </w:pPr>
+      <w:r>
+        <w:rPr>
+          <w:sz w:val="24"/>
+          <w:szCs w:val="24"/>
+        </w:rPr>
+        <w:t xml:space="preserve">Google Chrome </w:t>
+      </w:r>
+      <w:r>
+        <w:rPr>
+          <w:sz w:val="24"/>
+          <w:szCs w:val="24"/>
+        </w:rPr>
+        <w:t>Desktop</w:t>
+      </w:r>
+    </w:p>
+    <w:p>
+      <w:pPr>
+        <w:numPr>
+          <w:ilvl w:val="0"/>
+          <w:numId w:val="27"/>
+        </w:numPr>
+        <w:spacing w:before="100" w:beforeAutospacing="1" w:after="100" w:afterAutospacing="1"/>
+        <w:rPr>
+          <w:sz w:val="24"/>
+          <w:szCs w:val="24"/>
+        </w:rPr>
+      </w:pPr>
+      <w:r>
+        <w:rPr>
+          <w:sz w:val="24"/>
+          <w:szCs w:val="24"/>
+        </w:rPr>
+        <w:t>Chrome Mobile</w:t>
+      </w:r>
+    </w:p>
+    <w:p>
+      <w:pPr>
+        <w:numPr>
+          <w:ilvl w:val="0"/>
+          <w:numId w:val="27"/>
+        </w:numPr>
+        <w:spacing w:before="100" w:beforeAutospacing="1" w:after="100" w:afterAutospacing="1"/>
+        <w:rPr>
+          <w:sz w:val="24"/>
+          <w:szCs w:val="24"/>
+        </w:rPr>
+      </w:pPr>
+      <w:r>
+        <w:rPr>
+          <w:sz w:val="24"/>
+          <w:szCs w:val="24"/>
+        </w:rPr>
+        <w:t>Firefox Desktop</w:t>
+      </w:r>
+    </w:p>
+    <w:p>
+      <w:pPr>
+        <w:numPr>
+          <w:ilvl w:val="0"/>
+          <w:numId w:val="27"/>
+        </w:numPr>
+        <w:spacing w:before="100" w:beforeAutospacing="1" w:after="100" w:afterAutospacing="1"/>
+        <w:rPr>
+          <w:sz w:val="24"/>
+          <w:szCs w:val="24"/>
+        </w:rPr>
+      </w:pPr>
+      <w:r>
+        <w:rPr>
+          <w:sz w:val="24"/>
+          <w:szCs w:val="24"/>
+        </w:rPr>
+        <w:t>Firefox Mobile</w:t>
+      </w:r>
+    </w:p>
+    <w:p>
+      <w:pPr>
+        <w:numPr>
+          <w:ilvl w:val="0"/>
+          <w:numId w:val="27"/>
+        </w:numPr>
+        <w:spacing w:before="100" w:beforeAutospacing="1" w:after="100" w:afterAutospacing="1"/>
+        <w:rPr>
+          <w:sz w:val="24"/>
+          <w:szCs w:val="24"/>
+        </w:rPr>
+      </w:pPr>
+      <w:r>
+        <w:rPr>
+          <w:sz w:val="24"/>
+          <w:szCs w:val="24"/>
+        </w:rPr>
+        <w:t>Internet Explore 7</w:t>
+      </w:r>
+    </w:p>
+    <w:p>
+      <w:pPr>
+        <w:numPr>
+          <w:ilvl w:val="0"/>
+          <w:numId w:val="27"/>
+        </w:numPr>
+        <w:spacing w:before="100" w:beforeAutospacing="1" w:after="100" w:afterAutospacing="1"/>
+        <w:rPr>
+          <w:sz w:val="24"/>
+          <w:szCs w:val="24"/>
+        </w:rPr>
+      </w:pPr>
+      <w:r>
+        <w:rPr>
+          <w:sz w:val="24"/>
+          <w:szCs w:val="24"/>
+        </w:rPr>
+        <w:t>Navegador Edge</w:t>
+      </w:r>
+    </w:p>
+    <w:p>
+      <w:pPr>
+        <w:numPr>
+          <w:ilvl w:val="0"/>
+          <w:numId w:val="27"/>
+        </w:numPr>
+        <w:spacing w:before="100" w:beforeAutospacing="1" w:after="100" w:afterAutospacing="1"/>
+        <w:rPr>
+          <w:sz w:val="24"/>
+          <w:szCs w:val="24"/>
+        </w:rPr>
+      </w:pPr>
+      <w:r>
+        <w:rPr>
+          <w:sz w:val="24"/>
+          <w:szCs w:val="24"/>
+        </w:rPr>
+        <w:t>Ópera Desktop</w:t>
+      </w:r>
+    </w:p>
+    <w:p>
+      <w:pPr>
+        <w:numPr>
+          <w:ilvl w:val="0"/>
+          <w:numId w:val="27"/>
+        </w:numPr>
+        <w:spacing w:before="100" w:beforeAutospacing="1" w:after="100" w:afterAutospacing="1"/>
+        <w:rPr>
+          <w:sz w:val="24"/>
+          <w:szCs w:val="24"/>
+        </w:rPr>
+      </w:pPr>
+      <w:r>
+        <w:rPr>
+          <w:sz w:val="24"/>
+          <w:szCs w:val="24"/>
+        </w:rPr>
+        <w:t>Ópera Mobile</w:t>
+      </w:r>
     </w:p>
     <w:p>
       <w:pPr>
         <w:pStyle w:val="TextoNormal"/>
       </w:pPr>
-      <w:r>
-        <w:t>&lt;Utilize os mesmos campos mostrados na seção 4.1 para descrever este e os demais requisitos não funcionais de hardware e software.&gt;</w:t>
-      </w:r>
+    </w:p>
+    <w:p>
+      <w:pPr>
+        <w:pStyle w:val="Requisito"/>
+      </w:pPr>
+      <w:r>
+        <w:t>[NF01</w:t>
+      </w:r>
+      <w:r>
+        <w:t>2</w:t>
+      </w:r>
+      <w:r>
+        <w:t xml:space="preserve">] </w:t>
+      </w:r>
+      <w:r>
+        <w:t>Memória</w:t>
+      </w:r>
+    </w:p>
+    <w:p>
+      <w:pPr>
+        <w:pStyle w:val="TextoNormal"/>
+      </w:pPr>
+      <w:r>
+        <w:t>Minimo de 2GB</w:t>
+      </w:r>
+    </w:p>
+    <w:p>
+      <w:pPr>
+        <w:pStyle w:val="TextoNormal"/>
+      </w:pPr>
+    </w:p>
+    <w:p>
+      <w:pPr>
+        <w:pStyle w:val="Requisito"/>
+        <w:rPr>
+          <w:rFonts w:ascii="Times New Roman" w:hAnsi="Times New Roman"/>
+          <w:b w:val="0"/>
+          <w:sz w:val="22"/>
+        </w:rPr>
+      </w:pPr>
+      <w:r>
+        <w:lastRenderedPageBreak/>
+        <w:t>[NF01</w:t>
+      </w:r>
+      <w:r>
+        <w:t>3</w:t>
+      </w:r>
+      <w:r>
+        <w:t xml:space="preserve">] </w:t>
+      </w:r>
+      <w:r>
+        <w:t>Sistemas operacionais</w:t>
+      </w:r>
+    </w:p>
+    <w:p/>
+    <w:p>
+      <w:pPr>
+        <w:pStyle w:val="TextoNormal"/>
+        <w:rPr>
+          <w:b/>
+        </w:rPr>
+      </w:pPr>
+      <w:r>
+        <w:rPr>
+          <w:b/>
+        </w:rPr>
+        <w:t>Windows</w:t>
+      </w:r>
+    </w:p>
+    <w:p>
+      <w:pPr>
+        <w:numPr>
+          <w:ilvl w:val="0"/>
+          <w:numId w:val="27"/>
+        </w:numPr>
+        <w:spacing w:before="100" w:beforeAutospacing="1" w:after="100" w:afterAutospacing="1"/>
+        <w:rPr>
+          <w:sz w:val="24"/>
+          <w:szCs w:val="24"/>
+        </w:rPr>
+      </w:pPr>
+      <w:r>
+        <w:rPr>
+          <w:sz w:val="24"/>
+          <w:szCs w:val="24"/>
+        </w:rPr>
+        <w:t>Windows 7, Windows 8, Windows 8.1, Windows 10 ou versão posterior</w:t>
+      </w:r>
+    </w:p>
+    <w:p>
+      <w:pPr>
+        <w:numPr>
+          <w:ilvl w:val="0"/>
+          <w:numId w:val="27"/>
+        </w:numPr>
+        <w:spacing w:before="100" w:beforeAutospacing="1" w:after="100" w:afterAutospacing="1"/>
+        <w:rPr>
+          <w:sz w:val="24"/>
+          <w:szCs w:val="24"/>
+        </w:rPr>
+      </w:pPr>
+      <w:r>
+        <w:rPr>
+          <w:sz w:val="24"/>
+          <w:szCs w:val="24"/>
+        </w:rPr>
+        <w:t>Processador Intel Pentium 4 ou posterior compatível com SSE2</w:t>
+      </w:r>
+    </w:p>
+    <w:p>
+      <w:pPr>
+        <w:pStyle w:val="TextoNormal"/>
+        <w:rPr>
+          <w:b/>
+        </w:rPr>
+      </w:pPr>
+      <w:r>
+        <w:rPr>
+          <w:b/>
+        </w:rPr>
+        <w:t>Mac</w:t>
+      </w:r>
+    </w:p>
+    <w:p>
+      <w:pPr>
+        <w:numPr>
+          <w:ilvl w:val="0"/>
+          <w:numId w:val="27"/>
+        </w:numPr>
+        <w:spacing w:before="100" w:beforeAutospacing="1" w:after="100" w:afterAutospacing="1"/>
+        <w:rPr>
+          <w:sz w:val="24"/>
+          <w:szCs w:val="24"/>
+        </w:rPr>
+      </w:pPr>
+      <w:r>
+        <w:rPr>
+          <w:sz w:val="24"/>
+          <w:szCs w:val="24"/>
+        </w:rPr>
+        <w:t>OS X Mavericks 10.9 ou versão posterior</w:t>
+      </w:r>
+    </w:p>
+    <w:p>
+      <w:pPr>
+        <w:pStyle w:val="TextoNormal"/>
+        <w:rPr>
+          <w:b/>
+        </w:rPr>
+      </w:pPr>
+      <w:r>
+        <w:rPr>
+          <w:b/>
+        </w:rPr>
+        <w:t>Linux</w:t>
+      </w:r>
+    </w:p>
+    <w:p>
+      <w:pPr>
+        <w:numPr>
+          <w:ilvl w:val="0"/>
+          <w:numId w:val="28"/>
+        </w:numPr>
+        <w:spacing w:before="100" w:beforeAutospacing="1" w:after="100" w:afterAutospacing="1"/>
+        <w:rPr>
+          <w:sz w:val="24"/>
+          <w:szCs w:val="24"/>
+        </w:rPr>
+      </w:pPr>
+      <w:r>
+        <w:rPr>
+          <w:sz w:val="24"/>
+          <w:szCs w:val="24"/>
+        </w:rPr>
+        <w:t xml:space="preserve">Debian 8+, </w:t>
+      </w:r>
+      <w:proofErr w:type="spellStart"/>
+      <w:r>
+        <w:rPr>
+          <w:sz w:val="24"/>
+          <w:szCs w:val="24"/>
+        </w:rPr>
+        <w:t>openSUSE</w:t>
+      </w:r>
+      <w:proofErr w:type="spellEnd"/>
+      <w:r>
+        <w:rPr>
+          <w:sz w:val="24"/>
+          <w:szCs w:val="24"/>
+        </w:rPr>
+        <w:t xml:space="preserve"> 13.3+, Fedora Linux 24+ ou Ubuntu 14.04+ de 64 bits</w:t>
+      </w:r>
+    </w:p>
+    <w:p>
+      <w:pPr>
+        <w:numPr>
+          <w:ilvl w:val="0"/>
+          <w:numId w:val="28"/>
+        </w:numPr>
+        <w:spacing w:before="100" w:beforeAutospacing="1" w:after="100" w:afterAutospacing="1"/>
+        <w:rPr>
+          <w:sz w:val="24"/>
+          <w:szCs w:val="24"/>
+        </w:rPr>
+      </w:pPr>
+      <w:r>
+        <w:rPr>
+          <w:sz w:val="24"/>
+          <w:szCs w:val="24"/>
+        </w:rPr>
+        <w:t>Processador Intel Pentium 4 ou posterior compatível com SSE2 </w:t>
+      </w:r>
+    </w:p>
+    <w:p>
+      <w:pPr>
+        <w:pStyle w:val="TextoNormal"/>
+      </w:pPr>
     </w:p>
     <w:p>
       <w:pPr>
@@ -759,21 +1252,26 @@
         <w:spacing w:before="0" w:after="0"/>
         <w:jc w:val="right"/>
       </w:pPr>
-      <w:bookmarkStart w:id="113" w:name="_Toc467473471"/>
-      <w:bookmarkStart w:id="114" w:name="_Toc467474018"/>
-      <w:bookmarkStart w:id="115" w:name="_Toc467477757"/>
-      <w:bookmarkStart w:id="116" w:name="_Toc467494903"/>
-      <w:bookmarkStart w:id="117" w:name="_Toc467495269"/>
-      <w:bookmarkStart w:id="118" w:name="_Toc468086075"/>
-      <w:bookmarkStart w:id="119" w:name="_GoBack"/>
-      <w:bookmarkEnd w:id="105"/>
-      <w:bookmarkEnd w:id="113"/>
+      <w:bookmarkStart w:id="114" w:name="_Toc467473471"/>
+      <w:bookmarkStart w:id="115" w:name="_Toc467474018"/>
+      <w:bookmarkStart w:id="116" w:name="_Toc467477757"/>
+      <w:bookmarkStart w:id="117" w:name="_Toc467494903"/>
+      <w:bookmarkStart w:id="118" w:name="_Toc467495269"/>
+      <w:bookmarkStart w:id="119" w:name="_Toc468086075"/>
+      <w:bookmarkEnd w:id="106"/>
       <w:bookmarkEnd w:id="114"/>
       <w:bookmarkEnd w:id="115"/>
       <w:bookmarkEnd w:id="116"/>
       <w:bookmarkEnd w:id="117"/>
       <w:bookmarkEnd w:id="118"/>
       <w:bookmarkEnd w:id="119"/>
+    </w:p>
+    <w:p>
+      <w:pPr>
+        <w:pStyle w:val="TextoNormal"/>
+        <w:spacing w:before="0" w:after="0"/>
+        <w:jc w:val="right"/>
+      </w:pPr>
     </w:p>
     <w:sectPr>
       <w:headerReference w:type="default" r:id="rId10"/>
@@ -787,7 +1285,7 @@
 </file>
 
 <file path=word/endnotes.xml><?xml version="1.0" encoding="utf-8"?>
-<w:endnotes xmlns:wpc="http://schemas.microsoft.com/office/word/2010/wordprocessingCanvas" xmlns:mc="http://schemas.openxmlformats.org/markup-compatibility/2006" xmlns:o="urn:schemas-microsoft-com:office:office" xmlns:r="http://schemas.openxmlformats.org/officeDocument/2006/relationships" xmlns:m="http://schemas.openxmlformats.org/officeDocument/2006/math" xmlns:v="urn:schemas-microsoft-com:vml" xmlns:wp14="http://schemas.microsoft.com/office/word/2010/wordprocessingDrawing" xmlns:wp="http://schemas.openxmlformats.org/drawingml/2006/wordprocessingDrawing" xmlns:w10="urn:schemas-microsoft-com:office:word" xmlns:w="http://schemas.openxmlformats.org/wordprocessingml/2006/main" xmlns:w14="http://schemas.microsoft.com/office/word/2010/wordml" xmlns:w15="http://schemas.microsoft.com/office/word/2012/wordml" xmlns:wpg="http://schemas.microsoft.com/office/word/2010/wordprocessingGroup" xmlns:wpi="http://schemas.microsoft.com/office/word/2010/wordprocessingInk" xmlns:wne="http://schemas.microsoft.com/office/word/2006/wordml" xmlns:wps="http://schemas.microsoft.com/office/word/2010/wordprocessingShape" mc:Ignorable="w14 w15 wp14">
+<w:endnotes xmlns:wpc="http://schemas.microsoft.com/office/word/2010/wordprocessingCanvas" xmlns:cx="http://schemas.microsoft.com/office/drawing/2014/chartex" xmlns:cx1="http://schemas.microsoft.com/office/drawing/2015/9/8/chartex" xmlns:cx2="http://schemas.microsoft.com/office/drawing/2015/10/21/chartex" xmlns:cx3="http://schemas.microsoft.com/office/drawing/2016/5/9/chartex" xmlns:cx4="http://schemas.microsoft.com/office/drawing/2016/5/10/chartex" xmlns:cx5="http://schemas.microsoft.com/office/drawing/2016/5/11/chartex" xmlns:cx6="http://schemas.microsoft.com/office/drawing/2016/5/12/chartex" xmlns:cx7="http://schemas.microsoft.com/office/drawing/2016/5/13/chartex" xmlns:cx8="http://schemas.microsoft.com/office/drawing/2016/5/14/chartex" xmlns:mc="http://schemas.openxmlformats.org/markup-compatibility/2006" xmlns:o="urn:schemas-microsoft-com:office:office" xmlns:r="http://schemas.openxmlformats.org/officeDocument/2006/relationships" xmlns:m="http://schemas.openxmlformats.org/officeDocument/2006/math" xmlns:v="urn:schemas-microsoft-com:vml" xmlns:wp14="http://schemas.microsoft.com/office/word/2010/wordprocessingDrawing" xmlns:wp="http://schemas.openxmlformats.org/drawingml/2006/wordprocessingDrawing" xmlns:w10="urn:schemas-microsoft-com:office:word" xmlns:w="http://schemas.openxmlformats.org/wordprocessingml/2006/main" xmlns:w14="http://schemas.microsoft.com/office/word/2010/wordml" xmlns:w15="http://schemas.microsoft.com/office/word/2012/wordml" xmlns:w16se="http://schemas.microsoft.com/office/word/2015/wordml/symex" xmlns:wpg="http://schemas.microsoft.com/office/word/2010/wordprocessingGroup" xmlns:wpi="http://schemas.microsoft.com/office/word/2010/wordprocessingInk" xmlns:wne="http://schemas.microsoft.com/office/word/2006/wordml" xmlns:wps="http://schemas.microsoft.com/office/word/2010/wordprocessingShape" mc:Ignorable="w14 w15 w16se wp14">
   <w:endnote w:type="separator" w:id="-1">
     <w:p>
       <w:r>
@@ -806,7 +1304,7 @@
 </file>
 
 <file path=word/footnotes.xml><?xml version="1.0" encoding="utf-8"?>
-<w:footnotes xmlns:wpc="http://schemas.microsoft.com/office/word/2010/wordprocessingCanvas" xmlns:mc="http://schemas.openxmlformats.org/markup-compatibility/2006" xmlns:o="urn:schemas-microsoft-com:office:office" xmlns:r="http://schemas.openxmlformats.org/officeDocument/2006/relationships" xmlns:m="http://schemas.openxmlformats.org/officeDocument/2006/math" xmlns:v="urn:schemas-microsoft-com:vml" xmlns:wp14="http://schemas.microsoft.com/office/word/2010/wordprocessingDrawing" xmlns:wp="http://schemas.openxmlformats.org/drawingml/2006/wordprocessingDrawing" xmlns:w10="urn:schemas-microsoft-com:office:word" xmlns:w="http://schemas.openxmlformats.org/wordprocessingml/2006/main" xmlns:w14="http://schemas.microsoft.com/office/word/2010/wordml" xmlns:w15="http://schemas.microsoft.com/office/word/2012/wordml" xmlns:wpg="http://schemas.microsoft.com/office/word/2010/wordprocessingGroup" xmlns:wpi="http://schemas.microsoft.com/office/word/2010/wordprocessingInk" xmlns:wne="http://schemas.microsoft.com/office/word/2006/wordml" xmlns:wps="http://schemas.microsoft.com/office/word/2010/wordprocessingShape" mc:Ignorable="w14 w15 wp14">
+<w:footnotes xmlns:wpc="http://schemas.microsoft.com/office/word/2010/wordprocessingCanvas" xmlns:cx="http://schemas.microsoft.com/office/drawing/2014/chartex" xmlns:cx1="http://schemas.microsoft.com/office/drawing/2015/9/8/chartex" xmlns:cx2="http://schemas.microsoft.com/office/drawing/2015/10/21/chartex" xmlns:cx3="http://schemas.microsoft.com/office/drawing/2016/5/9/chartex" xmlns:cx4="http://schemas.microsoft.com/office/drawing/2016/5/10/chartex" xmlns:cx5="http://schemas.microsoft.com/office/drawing/2016/5/11/chartex" xmlns:cx6="http://schemas.microsoft.com/office/drawing/2016/5/12/chartex" xmlns:cx7="http://schemas.microsoft.com/office/drawing/2016/5/13/chartex" xmlns:cx8="http://schemas.microsoft.com/office/drawing/2016/5/14/chartex" xmlns:mc="http://schemas.openxmlformats.org/markup-compatibility/2006" xmlns:o="urn:schemas-microsoft-com:office:office" xmlns:r="http://schemas.openxmlformats.org/officeDocument/2006/relationships" xmlns:m="http://schemas.openxmlformats.org/officeDocument/2006/math" xmlns:v="urn:schemas-microsoft-com:vml" xmlns:wp14="http://schemas.microsoft.com/office/word/2010/wordprocessingDrawing" xmlns:wp="http://schemas.openxmlformats.org/drawingml/2006/wordprocessingDrawing" xmlns:w10="urn:schemas-microsoft-com:office:word" xmlns:w="http://schemas.openxmlformats.org/wordprocessingml/2006/main" xmlns:w14="http://schemas.microsoft.com/office/word/2010/wordml" xmlns:w15="http://schemas.microsoft.com/office/word/2012/wordml" xmlns:w16se="http://schemas.microsoft.com/office/word/2015/wordml/symex" xmlns:wpg="http://schemas.microsoft.com/office/word/2010/wordprocessingGroup" xmlns:wpi="http://schemas.microsoft.com/office/word/2010/wordprocessingInk" xmlns:wne="http://schemas.microsoft.com/office/word/2006/wordml" xmlns:wps="http://schemas.microsoft.com/office/word/2010/wordprocessingShape" mc:Ignorable="w14 w15 w16se wp14">
   <w:footnote w:type="separator" w:id="-1">
     <w:p>
       <w:r>
@@ -825,7 +1323,7 @@
 </file>
 
 <file path=word/header1.xml><?xml version="1.0" encoding="utf-8"?>
-<w:hdr xmlns:wpc="http://schemas.microsoft.com/office/word/2010/wordprocessingCanvas" xmlns:mc="http://schemas.openxmlformats.org/markup-compatibility/2006" xmlns:o="urn:schemas-microsoft-com:office:office" xmlns:r="http://schemas.openxmlformats.org/officeDocument/2006/relationships" xmlns:m="http://schemas.openxmlformats.org/officeDocument/2006/math" xmlns:v="urn:schemas-microsoft-com:vml" xmlns:wp14="http://schemas.microsoft.com/office/word/2010/wordprocessingDrawing" xmlns:wp="http://schemas.openxmlformats.org/drawingml/2006/wordprocessingDrawing" xmlns:w10="urn:schemas-microsoft-com:office:word" xmlns:w="http://schemas.openxmlformats.org/wordprocessingml/2006/main" xmlns:w14="http://schemas.microsoft.com/office/word/2010/wordml" xmlns:w15="http://schemas.microsoft.com/office/word/2012/wordml" xmlns:wpg="http://schemas.microsoft.com/office/word/2010/wordprocessingGroup" xmlns:wpi="http://schemas.microsoft.com/office/word/2010/wordprocessingInk" xmlns:wne="http://schemas.microsoft.com/office/word/2006/wordml" xmlns:wps="http://schemas.microsoft.com/office/word/2010/wordprocessingShape" mc:Ignorable="w14 w15 wp14">
+<w:hdr xmlns:wpc="http://schemas.microsoft.com/office/word/2010/wordprocessingCanvas" xmlns:cx="http://schemas.microsoft.com/office/drawing/2014/chartex" xmlns:cx1="http://schemas.microsoft.com/office/drawing/2015/9/8/chartex" xmlns:cx2="http://schemas.microsoft.com/office/drawing/2015/10/21/chartex" xmlns:cx3="http://schemas.microsoft.com/office/drawing/2016/5/9/chartex" xmlns:cx4="http://schemas.microsoft.com/office/drawing/2016/5/10/chartex" xmlns:cx5="http://schemas.microsoft.com/office/drawing/2016/5/11/chartex" xmlns:cx6="http://schemas.microsoft.com/office/drawing/2016/5/12/chartex" xmlns:cx7="http://schemas.microsoft.com/office/drawing/2016/5/13/chartex" xmlns:cx8="http://schemas.microsoft.com/office/drawing/2016/5/14/chartex" xmlns:mc="http://schemas.openxmlformats.org/markup-compatibility/2006" xmlns:o="urn:schemas-microsoft-com:office:office" xmlns:r="http://schemas.openxmlformats.org/officeDocument/2006/relationships" xmlns:m="http://schemas.openxmlformats.org/officeDocument/2006/math" xmlns:v="urn:schemas-microsoft-com:vml" xmlns:wp14="http://schemas.microsoft.com/office/word/2010/wordprocessingDrawing" xmlns:wp="http://schemas.openxmlformats.org/drawingml/2006/wordprocessingDrawing" xmlns:w10="urn:schemas-microsoft-com:office:word" xmlns:w="http://schemas.openxmlformats.org/wordprocessingml/2006/main" xmlns:w14="http://schemas.microsoft.com/office/word/2010/wordml" xmlns:w15="http://schemas.microsoft.com/office/word/2012/wordml" xmlns:w16se="http://schemas.microsoft.com/office/word/2015/wordml/symex" xmlns:wpg="http://schemas.microsoft.com/office/word/2010/wordprocessingGroup" xmlns:wpi="http://schemas.microsoft.com/office/word/2010/wordprocessingInk" xmlns:wne="http://schemas.microsoft.com/office/word/2006/wordml" xmlns:wps="http://schemas.microsoft.com/office/word/2010/wordprocessingShape" mc:Ignorable="w14 w15 w16se wp14">
   <w:tbl>
     <w:tblPr>
       <w:tblW w:w="0" w:type="auto"/>
@@ -980,8 +1478,8 @@
 </file>
 
 <file path=word/numbering.xml><?xml version="1.0" encoding="utf-8"?>
-<w:numbering xmlns:wpc="http://schemas.microsoft.com/office/word/2010/wordprocessingCanvas" xmlns:mc="http://schemas.openxmlformats.org/markup-compatibility/2006" xmlns:o="urn:schemas-microsoft-com:office:office" xmlns:r="http://schemas.openxmlformats.org/officeDocument/2006/relationships" xmlns:m="http://schemas.openxmlformats.org/officeDocument/2006/math" xmlns:v="urn:schemas-microsoft-com:vml" xmlns:wp14="http://schemas.microsoft.com/office/word/2010/wordprocessingDrawing" xmlns:wp="http://schemas.openxmlformats.org/drawingml/2006/wordprocessingDrawing" xmlns:w10="urn:schemas-microsoft-com:office:word" xmlns:w="http://schemas.openxmlformats.org/wordprocessingml/2006/main" xmlns:w14="http://schemas.microsoft.com/office/word/2010/wordml" xmlns:w15="http://schemas.microsoft.com/office/word/2012/wordml" xmlns:wpg="http://schemas.microsoft.com/office/word/2010/wordprocessingGroup" xmlns:wpi="http://schemas.microsoft.com/office/word/2010/wordprocessingInk" xmlns:wne="http://schemas.microsoft.com/office/word/2006/wordml" xmlns:wps="http://schemas.microsoft.com/office/word/2010/wordprocessingShape" mc:Ignorable="w14 w15 wp14">
-  <w:abstractNum w:abstractNumId="0">
+<w:numbering xmlns:wpc="http://schemas.microsoft.com/office/word/2010/wordprocessingCanvas" xmlns:cx="http://schemas.microsoft.com/office/drawing/2014/chartex" xmlns:cx1="http://schemas.microsoft.com/office/drawing/2015/9/8/chartex" xmlns:cx2="http://schemas.microsoft.com/office/drawing/2015/10/21/chartex" xmlns:cx3="http://schemas.microsoft.com/office/drawing/2016/5/9/chartex" xmlns:cx4="http://schemas.microsoft.com/office/drawing/2016/5/10/chartex" xmlns:cx5="http://schemas.microsoft.com/office/drawing/2016/5/11/chartex" xmlns:cx6="http://schemas.microsoft.com/office/drawing/2016/5/12/chartex" xmlns:cx7="http://schemas.microsoft.com/office/drawing/2016/5/13/chartex" xmlns:cx8="http://schemas.microsoft.com/office/drawing/2016/5/14/chartex" xmlns:mc="http://schemas.openxmlformats.org/markup-compatibility/2006" xmlns:o="urn:schemas-microsoft-com:office:office" xmlns:r="http://schemas.openxmlformats.org/officeDocument/2006/relationships" xmlns:m="http://schemas.openxmlformats.org/officeDocument/2006/math" xmlns:v="urn:schemas-microsoft-com:vml" xmlns:wp14="http://schemas.microsoft.com/office/word/2010/wordprocessingDrawing" xmlns:wp="http://schemas.openxmlformats.org/drawingml/2006/wordprocessingDrawing" xmlns:w10="urn:schemas-microsoft-com:office:word" xmlns:w="http://schemas.openxmlformats.org/wordprocessingml/2006/main" xmlns:w14="http://schemas.microsoft.com/office/word/2010/wordml" xmlns:w15="http://schemas.microsoft.com/office/word/2012/wordml" xmlns:w16se="http://schemas.microsoft.com/office/word/2015/wordml/symex" xmlns:wpg="http://schemas.microsoft.com/office/word/2010/wordprocessingGroup" xmlns:wpi="http://schemas.microsoft.com/office/word/2010/wordprocessingInk" xmlns:wne="http://schemas.microsoft.com/office/word/2006/wordml" xmlns:wps="http://schemas.microsoft.com/office/word/2010/wordprocessingShape" mc:Ignorable="w14 w15 w16se wp14">
+  <w:abstractNum w:abstractNumId="0" w15:restartNumberingAfterBreak="0">
     <w:nsid w:val="FFFFFF7F"/>
     <w:multiLevelType w:val="singleLevel"/>
     <w:tmpl w:val="B06E0CEC"/>
@@ -998,7 +1496,7 @@
       </w:pPr>
     </w:lvl>
   </w:abstractNum>
-  <w:abstractNum w:abstractNumId="1">
+  <w:abstractNum w:abstractNumId="1" w15:restartNumberingAfterBreak="0">
     <w:nsid w:val="FFFFFF82"/>
     <w:multiLevelType w:val="singleLevel"/>
     <w:tmpl w:val="D29E8846"/>
@@ -1018,7 +1516,7 @@
       </w:rPr>
     </w:lvl>
   </w:abstractNum>
-  <w:abstractNum w:abstractNumId="2">
+  <w:abstractNum w:abstractNumId="2" w15:restartNumberingAfterBreak="0">
     <w:nsid w:val="FFFFFF88"/>
     <w:multiLevelType w:val="singleLevel"/>
     <w:tmpl w:val="B7FCD4C8"/>
@@ -1035,7 +1533,7 @@
       </w:pPr>
     </w:lvl>
   </w:abstractNum>
-  <w:abstractNum w:abstractNumId="3">
+  <w:abstractNum w:abstractNumId="3" w15:restartNumberingAfterBreak="0">
     <w:nsid w:val="FFFFFF89"/>
     <w:multiLevelType w:val="singleLevel"/>
     <w:tmpl w:val="0F883134"/>
@@ -1056,7 +1554,7 @@
       </w:rPr>
     </w:lvl>
   </w:abstractNum>
-  <w:abstractNum w:abstractNumId="4">
+  <w:abstractNum w:abstractNumId="4" w15:restartNumberingAfterBreak="0">
     <w:nsid w:val="FFFFFFFB"/>
     <w:multiLevelType w:val="multilevel"/>
     <w:tmpl w:val="FFFFFFFF"/>
@@ -1133,7 +1631,7 @@
       <w:lvlJc w:val="left"/>
     </w:lvl>
   </w:abstractNum>
-  <w:abstractNum w:abstractNumId="5">
+  <w:abstractNum w:abstractNumId="5" w15:restartNumberingAfterBreak="0">
     <w:nsid w:val="FFFFFFFE"/>
     <w:multiLevelType w:val="singleLevel"/>
     <w:tmpl w:val="FFFFFFFF"/>
@@ -1143,7 +1641,7 @@
       <w:lvlJc w:val="left"/>
     </w:lvl>
   </w:abstractNum>
-  <w:abstractNum w:abstractNumId="6">
+  <w:abstractNum w:abstractNumId="6" w15:restartNumberingAfterBreak="0">
     <w:nsid w:val="045310CE"/>
     <w:multiLevelType w:val="singleLevel"/>
     <w:tmpl w:val="0C09000F"/>
@@ -1160,7 +1658,7 @@
       </w:pPr>
     </w:lvl>
   </w:abstractNum>
-  <w:abstractNum w:abstractNumId="7">
+  <w:abstractNum w:abstractNumId="7" w15:restartNumberingAfterBreak="0">
     <w:nsid w:val="08705617"/>
     <w:multiLevelType w:val="singleLevel"/>
     <w:tmpl w:val="EBD29460"/>
@@ -1175,7 +1673,7 @@
       </w:pPr>
     </w:lvl>
   </w:abstractNum>
-  <w:abstractNum w:abstractNumId="8">
+  <w:abstractNum w:abstractNumId="8" w15:restartNumberingAfterBreak="0">
     <w:nsid w:val="139F6ED1"/>
     <w:multiLevelType w:val="singleLevel"/>
     <w:tmpl w:val="8236D840"/>
@@ -1190,7 +1688,7 @@
       </w:pPr>
     </w:lvl>
   </w:abstractNum>
-  <w:abstractNum w:abstractNumId="9">
+  <w:abstractNum w:abstractNumId="9" w15:restartNumberingAfterBreak="0">
     <w:nsid w:val="17705DC4"/>
     <w:multiLevelType w:val="singleLevel"/>
     <w:tmpl w:val="0C09000F"/>
@@ -1207,7 +1705,7 @@
       </w:pPr>
     </w:lvl>
   </w:abstractNum>
-  <w:abstractNum w:abstractNumId="10">
+  <w:abstractNum w:abstractNumId="10" w15:restartNumberingAfterBreak="0">
     <w:nsid w:val="1B1D5AE0"/>
     <w:multiLevelType w:val="singleLevel"/>
     <w:tmpl w:val="0C09000F"/>
@@ -1224,7 +1722,7 @@
       </w:pPr>
     </w:lvl>
   </w:abstractNum>
-  <w:abstractNum w:abstractNumId="11">
+  <w:abstractNum w:abstractNumId="11" w15:restartNumberingAfterBreak="0">
     <w:nsid w:val="1C6E62DE"/>
     <w:multiLevelType w:val="multilevel"/>
     <w:tmpl w:val="032038C6"/>
@@ -1337,7 +1835,7 @@
       </w:pPr>
     </w:lvl>
   </w:abstractNum>
-  <w:abstractNum w:abstractNumId="12">
+  <w:abstractNum w:abstractNumId="12" w15:restartNumberingAfterBreak="0">
     <w:nsid w:val="1E7B10E2"/>
     <w:multiLevelType w:val="singleLevel"/>
     <w:tmpl w:val="0C090001"/>
@@ -1357,7 +1855,7 @@
       </w:rPr>
     </w:lvl>
   </w:abstractNum>
-  <w:abstractNum w:abstractNumId="13">
+  <w:abstractNum w:abstractNumId="13" w15:restartNumberingAfterBreak="0">
     <w:nsid w:val="1F73455A"/>
     <w:multiLevelType w:val="singleLevel"/>
     <w:tmpl w:val="0C09000F"/>
@@ -1374,7 +1872,7 @@
       </w:pPr>
     </w:lvl>
   </w:abstractNum>
-  <w:abstractNum w:abstractNumId="14">
+  <w:abstractNum w:abstractNumId="14" w15:restartNumberingAfterBreak="0">
     <w:nsid w:val="29462A00"/>
     <w:multiLevelType w:val="singleLevel"/>
     <w:tmpl w:val="EBD29460"/>
@@ -1389,7 +1887,156 @@
       </w:pPr>
     </w:lvl>
   </w:abstractNum>
-  <w:abstractNum w:abstractNumId="15">
+  <w:abstractNum w:abstractNumId="15" w15:restartNumberingAfterBreak="0">
+    <w:nsid w:val="38B40AAB"/>
+    <w:multiLevelType w:val="multilevel"/>
+    <w:tmpl w:val="03C26FA8"/>
+    <w:lvl w:ilvl="0">
+      <w:start w:val="1"/>
+      <w:numFmt w:val="bullet"/>
+      <w:lvlText w:val=""/>
+      <w:lvlJc w:val="left"/>
+      <w:pPr>
+        <w:tabs>
+          <w:tab w:val="num" w:pos="720"/>
+        </w:tabs>
+        <w:ind w:left="720" w:hanging="360"/>
+      </w:pPr>
+      <w:rPr>
+        <w:rFonts w:ascii="Symbol" w:hAnsi="Symbol" w:hint="default"/>
+        <w:sz w:val="20"/>
+      </w:rPr>
+    </w:lvl>
+    <w:lvl w:ilvl="1" w:tentative="1">
+      <w:start w:val="1"/>
+      <w:numFmt w:val="bullet"/>
+      <w:lvlText w:val="o"/>
+      <w:lvlJc w:val="left"/>
+      <w:pPr>
+        <w:tabs>
+          <w:tab w:val="num" w:pos="1440"/>
+        </w:tabs>
+        <w:ind w:left="1440" w:hanging="360"/>
+      </w:pPr>
+      <w:rPr>
+        <w:rFonts w:ascii="Courier New" w:hAnsi="Courier New" w:hint="default"/>
+        <w:sz w:val="20"/>
+      </w:rPr>
+    </w:lvl>
+    <w:lvl w:ilvl="2" w:tentative="1">
+      <w:start w:val="1"/>
+      <w:numFmt w:val="bullet"/>
+      <w:lvlText w:val=""/>
+      <w:lvlJc w:val="left"/>
+      <w:pPr>
+        <w:tabs>
+          <w:tab w:val="num" w:pos="2160"/>
+        </w:tabs>
+        <w:ind w:left="2160" w:hanging="360"/>
+      </w:pPr>
+      <w:rPr>
+        <w:rFonts w:ascii="Wingdings" w:hAnsi="Wingdings" w:hint="default"/>
+        <w:sz w:val="20"/>
+      </w:rPr>
+    </w:lvl>
+    <w:lvl w:ilvl="3" w:tentative="1">
+      <w:start w:val="1"/>
+      <w:numFmt w:val="bullet"/>
+      <w:lvlText w:val=""/>
+      <w:lvlJc w:val="left"/>
+      <w:pPr>
+        <w:tabs>
+          <w:tab w:val="num" w:pos="2880"/>
+        </w:tabs>
+        <w:ind w:left="2880" w:hanging="360"/>
+      </w:pPr>
+      <w:rPr>
+        <w:rFonts w:ascii="Wingdings" w:hAnsi="Wingdings" w:hint="default"/>
+        <w:sz w:val="20"/>
+      </w:rPr>
+    </w:lvl>
+    <w:lvl w:ilvl="4" w:tentative="1">
+      <w:start w:val="1"/>
+      <w:numFmt w:val="bullet"/>
+      <w:lvlText w:val=""/>
+      <w:lvlJc w:val="left"/>
+      <w:pPr>
+        <w:tabs>
+          <w:tab w:val="num" w:pos="3600"/>
+        </w:tabs>
+        <w:ind w:left="3600" w:hanging="360"/>
+      </w:pPr>
+      <w:rPr>
+        <w:rFonts w:ascii="Wingdings" w:hAnsi="Wingdings" w:hint="default"/>
+        <w:sz w:val="20"/>
+      </w:rPr>
+    </w:lvl>
+    <w:lvl w:ilvl="5" w:tentative="1">
+      <w:start w:val="1"/>
+      <w:numFmt w:val="bullet"/>
+      <w:lvlText w:val=""/>
+      <w:lvlJc w:val="left"/>
+      <w:pPr>
+        <w:tabs>
+          <w:tab w:val="num" w:pos="4320"/>
+        </w:tabs>
+        <w:ind w:left="4320" w:hanging="360"/>
+      </w:pPr>
+      <w:rPr>
+        <w:rFonts w:ascii="Wingdings" w:hAnsi="Wingdings" w:hint="default"/>
+        <w:sz w:val="20"/>
+      </w:rPr>
+    </w:lvl>
+    <w:lvl w:ilvl="6" w:tentative="1">
+      <w:start w:val="1"/>
+      <w:numFmt w:val="bullet"/>
+      <w:lvlText w:val=""/>
+      <w:lvlJc w:val="left"/>
+      <w:pPr>
+        <w:tabs>
+          <w:tab w:val="num" w:pos="5040"/>
+        </w:tabs>
+        <w:ind w:left="5040" w:hanging="360"/>
+      </w:pPr>
+      <w:rPr>
+        <w:rFonts w:ascii="Wingdings" w:hAnsi="Wingdings" w:hint="default"/>
+        <w:sz w:val="20"/>
+      </w:rPr>
+    </w:lvl>
+    <w:lvl w:ilvl="7" w:tentative="1">
+      <w:start w:val="1"/>
+      <w:numFmt w:val="bullet"/>
+      <w:lvlText w:val=""/>
+      <w:lvlJc w:val="left"/>
+      <w:pPr>
+        <w:tabs>
+          <w:tab w:val="num" w:pos="5760"/>
+        </w:tabs>
+        <w:ind w:left="5760" w:hanging="360"/>
+      </w:pPr>
+      <w:rPr>
+        <w:rFonts w:ascii="Wingdings" w:hAnsi="Wingdings" w:hint="default"/>
+        <w:sz w:val="20"/>
+      </w:rPr>
+    </w:lvl>
+    <w:lvl w:ilvl="8" w:tentative="1">
+      <w:start w:val="1"/>
+      <w:numFmt w:val="bullet"/>
+      <w:lvlText w:val=""/>
+      <w:lvlJc w:val="left"/>
+      <w:pPr>
+        <w:tabs>
+          <w:tab w:val="num" w:pos="6480"/>
+        </w:tabs>
+        <w:ind w:left="6480" w:hanging="360"/>
+      </w:pPr>
+      <w:rPr>
+        <w:rFonts w:ascii="Wingdings" w:hAnsi="Wingdings" w:hint="default"/>
+        <w:sz w:val="20"/>
+      </w:rPr>
+    </w:lvl>
+  </w:abstractNum>
+  <w:abstractNum w:abstractNumId="16" w15:restartNumberingAfterBreak="0">
     <w:nsid w:val="407059DE"/>
     <w:multiLevelType w:val="singleLevel"/>
     <w:tmpl w:val="31B8C48E"/>
@@ -1405,7 +2052,156 @@
       </w:pPr>
     </w:lvl>
   </w:abstractNum>
-  <w:abstractNum w:abstractNumId="16">
+  <w:abstractNum w:abstractNumId="17" w15:restartNumberingAfterBreak="0">
+    <w:nsid w:val="424E7A42"/>
+    <w:multiLevelType w:val="multilevel"/>
+    <w:tmpl w:val="ED463BB2"/>
+    <w:lvl w:ilvl="0">
+      <w:start w:val="1"/>
+      <w:numFmt w:val="bullet"/>
+      <w:lvlText w:val=""/>
+      <w:lvlJc w:val="left"/>
+      <w:pPr>
+        <w:tabs>
+          <w:tab w:val="num" w:pos="720"/>
+        </w:tabs>
+        <w:ind w:left="720" w:hanging="360"/>
+      </w:pPr>
+      <w:rPr>
+        <w:rFonts w:ascii="Symbol" w:hAnsi="Symbol" w:hint="default"/>
+        <w:sz w:val="20"/>
+      </w:rPr>
+    </w:lvl>
+    <w:lvl w:ilvl="1" w:tentative="1">
+      <w:start w:val="1"/>
+      <w:numFmt w:val="bullet"/>
+      <w:lvlText w:val="o"/>
+      <w:lvlJc w:val="left"/>
+      <w:pPr>
+        <w:tabs>
+          <w:tab w:val="num" w:pos="1440"/>
+        </w:tabs>
+        <w:ind w:left="1440" w:hanging="360"/>
+      </w:pPr>
+      <w:rPr>
+        <w:rFonts w:ascii="Courier New" w:hAnsi="Courier New" w:hint="default"/>
+        <w:sz w:val="20"/>
+      </w:rPr>
+    </w:lvl>
+    <w:lvl w:ilvl="2" w:tentative="1">
+      <w:start w:val="1"/>
+      <w:numFmt w:val="bullet"/>
+      <w:lvlText w:val=""/>
+      <w:lvlJc w:val="left"/>
+      <w:pPr>
+        <w:tabs>
+          <w:tab w:val="num" w:pos="2160"/>
+        </w:tabs>
+        <w:ind w:left="2160" w:hanging="360"/>
+      </w:pPr>
+      <w:rPr>
+        <w:rFonts w:ascii="Wingdings" w:hAnsi="Wingdings" w:hint="default"/>
+        <w:sz w:val="20"/>
+      </w:rPr>
+    </w:lvl>
+    <w:lvl w:ilvl="3" w:tentative="1">
+      <w:start w:val="1"/>
+      <w:numFmt w:val="bullet"/>
+      <w:lvlText w:val=""/>
+      <w:lvlJc w:val="left"/>
+      <w:pPr>
+        <w:tabs>
+          <w:tab w:val="num" w:pos="2880"/>
+        </w:tabs>
+        <w:ind w:left="2880" w:hanging="360"/>
+      </w:pPr>
+      <w:rPr>
+        <w:rFonts w:ascii="Wingdings" w:hAnsi="Wingdings" w:hint="default"/>
+        <w:sz w:val="20"/>
+      </w:rPr>
+    </w:lvl>
+    <w:lvl w:ilvl="4" w:tentative="1">
+      <w:start w:val="1"/>
+      <w:numFmt w:val="bullet"/>
+      <w:lvlText w:val=""/>
+      <w:lvlJc w:val="left"/>
+      <w:pPr>
+        <w:tabs>
+          <w:tab w:val="num" w:pos="3600"/>
+        </w:tabs>
+        <w:ind w:left="3600" w:hanging="360"/>
+      </w:pPr>
+      <w:rPr>
+        <w:rFonts w:ascii="Wingdings" w:hAnsi="Wingdings" w:hint="default"/>
+        <w:sz w:val="20"/>
+      </w:rPr>
+    </w:lvl>
+    <w:lvl w:ilvl="5" w:tentative="1">
+      <w:start w:val="1"/>
+      <w:numFmt w:val="bullet"/>
+      <w:lvlText w:val=""/>
+      <w:lvlJc w:val="left"/>
+      <w:pPr>
+        <w:tabs>
+          <w:tab w:val="num" w:pos="4320"/>
+        </w:tabs>
+        <w:ind w:left="4320" w:hanging="360"/>
+      </w:pPr>
+      <w:rPr>
+        <w:rFonts w:ascii="Wingdings" w:hAnsi="Wingdings" w:hint="default"/>
+        <w:sz w:val="20"/>
+      </w:rPr>
+    </w:lvl>
+    <w:lvl w:ilvl="6" w:tentative="1">
+      <w:start w:val="1"/>
+      <w:numFmt w:val="bullet"/>
+      <w:lvlText w:val=""/>
+      <w:lvlJc w:val="left"/>
+      <w:pPr>
+        <w:tabs>
+          <w:tab w:val="num" w:pos="5040"/>
+        </w:tabs>
+        <w:ind w:left="5040" w:hanging="360"/>
+      </w:pPr>
+      <w:rPr>
+        <w:rFonts w:ascii="Wingdings" w:hAnsi="Wingdings" w:hint="default"/>
+        <w:sz w:val="20"/>
+      </w:rPr>
+    </w:lvl>
+    <w:lvl w:ilvl="7" w:tentative="1">
+      <w:start w:val="1"/>
+      <w:numFmt w:val="bullet"/>
+      <w:lvlText w:val=""/>
+      <w:lvlJc w:val="left"/>
+      <w:pPr>
+        <w:tabs>
+          <w:tab w:val="num" w:pos="5760"/>
+        </w:tabs>
+        <w:ind w:left="5760" w:hanging="360"/>
+      </w:pPr>
+      <w:rPr>
+        <w:rFonts w:ascii="Wingdings" w:hAnsi="Wingdings" w:hint="default"/>
+        <w:sz w:val="20"/>
+      </w:rPr>
+    </w:lvl>
+    <w:lvl w:ilvl="8" w:tentative="1">
+      <w:start w:val="1"/>
+      <w:numFmt w:val="bullet"/>
+      <w:lvlText w:val=""/>
+      <w:lvlJc w:val="left"/>
+      <w:pPr>
+        <w:tabs>
+          <w:tab w:val="num" w:pos="6480"/>
+        </w:tabs>
+        <w:ind w:left="6480" w:hanging="360"/>
+      </w:pPr>
+      <w:rPr>
+        <w:rFonts w:ascii="Wingdings" w:hAnsi="Wingdings" w:hint="default"/>
+        <w:sz w:val="20"/>
+      </w:rPr>
+    </w:lvl>
+  </w:abstractNum>
+  <w:abstractNum w:abstractNumId="18" w15:restartNumberingAfterBreak="0">
     <w:nsid w:val="4820271F"/>
     <w:multiLevelType w:val="singleLevel"/>
     <w:tmpl w:val="0C090001"/>
@@ -1425,7 +2221,7 @@
       </w:rPr>
     </w:lvl>
   </w:abstractNum>
-  <w:abstractNum w:abstractNumId="17">
+  <w:abstractNum w:abstractNumId="19" w15:restartNumberingAfterBreak="0">
     <w:nsid w:val="4B927418"/>
     <w:multiLevelType w:val="singleLevel"/>
     <w:tmpl w:val="0C090001"/>
@@ -1445,7 +2241,7 @@
       </w:rPr>
     </w:lvl>
   </w:abstractNum>
-  <w:abstractNum w:abstractNumId="18">
+  <w:abstractNum w:abstractNumId="20" w15:restartNumberingAfterBreak="0">
     <w:nsid w:val="513C2A66"/>
     <w:multiLevelType w:val="singleLevel"/>
     <w:tmpl w:val="0C09000F"/>
@@ -1462,7 +2258,7 @@
       </w:pPr>
     </w:lvl>
   </w:abstractNum>
-  <w:abstractNum w:abstractNumId="19">
+  <w:abstractNum w:abstractNumId="21" w15:restartNumberingAfterBreak="0">
     <w:nsid w:val="54A16E79"/>
     <w:multiLevelType w:val="singleLevel"/>
     <w:tmpl w:val="0C090001"/>
@@ -1482,7 +2278,7 @@
       </w:rPr>
     </w:lvl>
   </w:abstractNum>
-  <w:abstractNum w:abstractNumId="20">
+  <w:abstractNum w:abstractNumId="22" w15:restartNumberingAfterBreak="0">
     <w:nsid w:val="675155F3"/>
     <w:multiLevelType w:val="singleLevel"/>
     <w:tmpl w:val="0C09000F"/>
@@ -1499,7 +2295,7 @@
       </w:pPr>
     </w:lvl>
   </w:abstractNum>
-  <w:abstractNum w:abstractNumId="21">
+  <w:abstractNum w:abstractNumId="23" w15:restartNumberingAfterBreak="0">
     <w:nsid w:val="697756A4"/>
     <w:multiLevelType w:val="singleLevel"/>
     <w:tmpl w:val="0C09000F"/>
@@ -1516,7 +2312,7 @@
       </w:pPr>
     </w:lvl>
   </w:abstractNum>
-  <w:abstractNum w:abstractNumId="22">
+  <w:abstractNum w:abstractNumId="24" w15:restartNumberingAfterBreak="0">
     <w:nsid w:val="760C03CE"/>
     <w:multiLevelType w:val="singleLevel"/>
     <w:tmpl w:val="0C090001"/>
@@ -1582,7 +2378,7 @@
     <w:abstractNumId w:val="11"/>
   </w:num>
   <w:num w:numId="6">
-    <w:abstractNumId w:val="17"/>
+    <w:abstractNumId w:val="19"/>
   </w:num>
   <w:num w:numId="7">
     <w:abstractNumId w:val="10"/>
@@ -1591,28 +2387,28 @@
     <w:abstractNumId w:val="9"/>
   </w:num>
   <w:num w:numId="9">
-    <w:abstractNumId w:val="20"/>
+    <w:abstractNumId w:val="22"/>
   </w:num>
   <w:num w:numId="10">
     <w:abstractNumId w:val="2"/>
   </w:num>
   <w:num w:numId="11">
-    <w:abstractNumId w:val="16"/>
+    <w:abstractNumId w:val="18"/>
   </w:num>
   <w:num w:numId="12">
     <w:abstractNumId w:val="6"/>
   </w:num>
   <w:num w:numId="13">
-    <w:abstractNumId w:val="22"/>
+    <w:abstractNumId w:val="24"/>
   </w:num>
   <w:num w:numId="14">
     <w:abstractNumId w:val="13"/>
   </w:num>
   <w:num w:numId="15">
-    <w:abstractNumId w:val="19"/>
+    <w:abstractNumId w:val="21"/>
   </w:num>
   <w:num w:numId="16">
-    <w:abstractNumId w:val="21"/>
+    <w:abstractNumId w:val="23"/>
   </w:num>
   <w:num w:numId="17">
     <w:abstractNumId w:val="0"/>
@@ -1621,7 +2417,7 @@
     <w:abstractNumId w:val="12"/>
   </w:num>
   <w:num w:numId="19">
-    <w:abstractNumId w:val="18"/>
+    <w:abstractNumId w:val="20"/>
   </w:num>
   <w:num w:numId="20">
     <w:abstractNumId w:val="1"/>
@@ -1672,13 +2468,19 @@
     </w:lvlOverride>
   </w:num>
   <w:num w:numId="26">
+    <w:abstractNumId w:val="16"/>
+  </w:num>
+  <w:num w:numId="27">
+    <w:abstractNumId w:val="17"/>
+  </w:num>
+  <w:num w:numId="28">
     <w:abstractNumId w:val="15"/>
   </w:num>
 </w:numbering>
 </file>
 
 <file path=word/styles.xml><?xml version="1.0" encoding="utf-8"?>
-<w:styles xmlns:mc="http://schemas.openxmlformats.org/markup-compatibility/2006" xmlns:r="http://schemas.openxmlformats.org/officeDocument/2006/relationships" xmlns:w="http://schemas.openxmlformats.org/wordprocessingml/2006/main" xmlns:w14="http://schemas.microsoft.com/office/word/2010/wordml" xmlns:w15="http://schemas.microsoft.com/office/word/2012/wordml" mc:Ignorable="w14 w15">
+<w:styles xmlns:mc="http://schemas.openxmlformats.org/markup-compatibility/2006" xmlns:r="http://schemas.openxmlformats.org/officeDocument/2006/relationships" xmlns:w="http://schemas.openxmlformats.org/wordprocessingml/2006/main" xmlns:w14="http://schemas.microsoft.com/office/word/2010/wordml" xmlns:w15="http://schemas.microsoft.com/office/word/2012/wordml" xmlns:w16se="http://schemas.microsoft.com/office/word/2015/wordml/symex" mc:Ignorable="w14 w15 w16se">
   <w:docDefaults>
     <w:rPrDefault>
       <w:rPr>
@@ -1688,7 +2490,7 @@
     </w:rPrDefault>
     <w:pPrDefault/>
   </w:docDefaults>
-  <w:latentStyles w:defLockedState="0" w:defUIPriority="99" w:defSemiHidden="0" w:defUnhideWhenUsed="0" w:defQFormat="0" w:count="371">
+  <w:latentStyles w:defLockedState="0" w:defUIPriority="99" w:defSemiHidden="0" w:defUnhideWhenUsed="0" w:defQFormat="0" w:count="374">
     <w:lsdException w:name="Normal" w:uiPriority="0" w:qFormat="1"/>
     <w:lsdException w:name="heading 1" w:uiPriority="9" w:qFormat="1"/>
     <w:lsdException w:name="heading 2" w:uiPriority="9" w:qFormat="1"/>
@@ -1794,7 +2596,6 @@
     <w:lsdException w:name="HTML Sample" w:semiHidden="1" w:unhideWhenUsed="1"/>
     <w:lsdException w:name="HTML Typewriter" w:semiHidden="1" w:unhideWhenUsed="1"/>
     <w:lsdException w:name="HTML Variable" w:semiHidden="1" w:unhideWhenUsed="1"/>
-    <w:lsdException w:name="Normal Table" w:semiHidden="1" w:unhideWhenUsed="1"/>
     <w:lsdException w:name="annotation subject" w:semiHidden="1" w:unhideWhenUsed="1"/>
     <w:lsdException w:name="No List" w:semiHidden="1" w:unhideWhenUsed="1"/>
     <w:lsdException w:name="Outline List 1" w:semiHidden="1" w:unhideWhenUsed="1"/>
@@ -1839,7 +2640,6 @@
     <w:lsdException w:name="Table Professional" w:semiHidden="1" w:unhideWhenUsed="1"/>
     <w:lsdException w:name="Table Subtle 1" w:semiHidden="1" w:unhideWhenUsed="1"/>
     <w:lsdException w:name="Table Subtle 2" w:semiHidden="1" w:unhideWhenUsed="1"/>
-    <w:lsdException w:name="Table Web 1" w:semiHidden="1" w:unhideWhenUsed="1"/>
     <w:lsdException w:name="Table Web 2" w:semiHidden="1" w:unhideWhenUsed="1"/>
     <w:lsdException w:name="Table Web 3" w:semiHidden="1" w:unhideWhenUsed="1"/>
     <w:lsdException w:name="Balloon Text" w:semiHidden="1" w:unhideWhenUsed="1"/>
@@ -2060,6 +2860,9 @@
     <w:lsdException w:name="List Table 5 Dark Accent 6" w:uiPriority="50"/>
     <w:lsdException w:name="List Table 6 Colorful Accent 6" w:uiPriority="51"/>
     <w:lsdException w:name="List Table 7 Colorful Accent 6" w:uiPriority="52"/>
+    <w:lsdException w:name="Mention" w:semiHidden="1" w:unhideWhenUsed="1"/>
+    <w:lsdException w:name="Smart Hyperlink" w:semiHidden="1" w:unhideWhenUsed="1"/>
+    <w:lsdException w:name="Hashtag" w:semiHidden="1" w:unhideWhenUsed="1"/>
   </w:latentStyles>
   <w:style w:type="paragraph" w:default="1" w:styleId="Normal">
     <w:name w:val="Normal"/>
@@ -3078,7 +3881,7 @@
 </file>
 
 <file path=customXml/itemProps1.xml><?xml version="1.0" encoding="utf-8"?>
-<ds:datastoreItem xmlns:ds="http://schemas.openxmlformats.org/officeDocument/2006/customXml" ds:itemID="{6FE5DBEA-8579-4E11-BB8D-BD096528ECF7}">
+<ds:datastoreItem xmlns:ds="http://schemas.openxmlformats.org/officeDocument/2006/customXml" ds:itemID="{62ACCF27-99E6-4E7E-88F3-69975C3C23F8}">
   <ds:schemaRefs>
     <ds:schemaRef ds:uri="http://schemas.openxmlformats.org/officeDocument/2006/bibliography"/>
   </ds:schemaRefs>

</xml_diff>